<commit_message>
ready for susan review
</commit_message>
<xml_diff>
--- a/writing/ERL manuscript/2. revise and resubmit/Response to Reviewers.docx
+++ b/writing/ERL manuscript/2. revise and resubmit/Response to Reviewers.docx
@@ -1208,12 +1208,51 @@
     </w:p>
     <w:p>
       <w:pPr>
+        <w:ind w:left="1440"/>
+        <w:rPr>
+          <w:rFonts w:ascii="Times New Roman" w:hAnsi="Times New Roman" w:cs="Times New Roman"/>
+          <w:color w:val="156082" w:themeColor="accent1"/>
+        </w:rPr>
+      </w:pPr>
+      <w:r>
+        <w:rPr>
+          <w:rFonts w:ascii="Times New Roman" w:hAnsi="Times New Roman" w:cs="Times New Roman"/>
+          <w:color w:val="156082" w:themeColor="accent1"/>
+        </w:rPr>
+        <w:t>“</w:t>
+      </w:r>
+      <w:r>
+        <w:rPr>
+          <w:rFonts w:ascii="Times New Roman" w:hAnsi="Times New Roman" w:cs="Times New Roman"/>
+          <w:color w:val="156082" w:themeColor="accent1"/>
+        </w:rPr>
+        <w:t>The gridded population data from JRC was available at the 100m pixel resolution for the total population.</w:t>
+      </w:r>
+      <w:r>
+        <w:rPr>
+          <w:rFonts w:ascii="Times New Roman" w:hAnsi="Times New Roman" w:cs="Times New Roman"/>
+          <w:color w:val="156082" w:themeColor="accent1"/>
+        </w:rPr>
+        <w:t>”</w:t>
+      </w:r>
+    </w:p>
+    <w:p>
+      <w:pPr>
         <w:ind w:left="720"/>
         <w:rPr>
           <w:rFonts w:ascii="Times New Roman" w:hAnsi="Times New Roman" w:cs="Times New Roman"/>
           <w:color w:val="156082" w:themeColor="accent1"/>
         </w:rPr>
       </w:pPr>
+    </w:p>
+    <w:p>
+      <w:pPr>
+        <w:ind w:left="720"/>
+        <w:rPr>
+          <w:rFonts w:ascii="Times New Roman" w:hAnsi="Times New Roman" w:cs="Times New Roman"/>
+          <w:color w:val="156082" w:themeColor="accent1"/>
+        </w:rPr>
+      </w:pPr>
       <w:r>
         <w:rPr>
           <w:rFonts w:ascii="Times New Roman" w:hAnsi="Times New Roman" w:cs="Times New Roman"/>
@@ -1231,75 +1270,71 @@
     </w:p>
     <w:p>
       <w:pPr>
-        <w:ind w:left="720"/>
-        <w:rPr>
-          <w:rFonts w:ascii="Times New Roman" w:hAnsi="Times New Roman" w:cs="Times New Roman"/>
-          <w:color w:val="156082" w:themeColor="accent1"/>
-        </w:rPr>
-      </w:pPr>
-      <w:r>
-        <w:rPr>
-          <w:rFonts w:ascii="Times New Roman" w:hAnsi="Times New Roman" w:cs="Times New Roman"/>
-          <w:color w:val="156082" w:themeColor="accent1"/>
-        </w:rPr>
-        <w:t>Clarify what we did in the analysis (methods)</w:t>
-      </w:r>
-    </w:p>
-    <w:p>
-      <w:pPr>
-        <w:ind w:left="720"/>
-        <w:rPr>
-          <w:rFonts w:ascii="Times New Roman" w:hAnsi="Times New Roman" w:cs="Times New Roman"/>
-          <w:color w:val="156082" w:themeColor="accent1"/>
-        </w:rPr>
-      </w:pPr>
-      <w:r>
-        <w:rPr>
-          <w:rFonts w:ascii="Times New Roman" w:hAnsi="Times New Roman" w:cs="Times New Roman"/>
-          <w:color w:val="156082" w:themeColor="accent1"/>
-        </w:rPr>
-        <w:t>Comparison in discussion (how might diff age groups affect comparison)</w:t>
-      </w:r>
-    </w:p>
-    <w:p>
-      <w:pPr>
-        <w:ind w:left="720"/>
-        <w:rPr>
-          <w:rFonts w:ascii="Times New Roman" w:hAnsi="Times New Roman" w:cs="Times New Roman"/>
-        </w:rPr>
-      </w:pPr>
-    </w:p>
-    <w:p>
-      <w:pPr>
-        <w:ind w:left="720"/>
-        <w:rPr>
-          <w:rFonts w:ascii="Times New Roman" w:hAnsi="Times New Roman" w:cs="Times New Roman"/>
-          <w:color w:val="156082" w:themeColor="accent1"/>
-        </w:rPr>
-      </w:pPr>
-      <w:r>
-        <w:rPr>
-          <w:rFonts w:ascii="Times New Roman" w:hAnsi="Times New Roman" w:cs="Times New Roman"/>
-          <w:color w:val="156082" w:themeColor="accent1"/>
-          <w:highlight w:val="yellow"/>
-        </w:rPr>
-        <w:t xml:space="preserve">I don’t really understand this comment. Is this about Brochu et al. </w:t>
-      </w:r>
-      <w:r>
-        <w:rPr>
-          <w:rFonts w:ascii="Times New Roman" w:hAnsi="Times New Roman" w:cs="Times New Roman"/>
-          <w:color w:val="156082" w:themeColor="accent1"/>
-          <w:highlight w:val="yellow"/>
-        </w:rPr>
-        <w:t>looking</w:t>
-      </w:r>
-      <w:r>
-        <w:rPr>
-          <w:rFonts w:ascii="Times New Roman" w:hAnsi="Times New Roman" w:cs="Times New Roman"/>
-          <w:color w:val="156082" w:themeColor="accent1"/>
-          <w:highlight w:val="yellow"/>
-        </w:rPr>
-        <w:t xml:space="preserve"> at 65+?</w:t>
+        <w:ind w:left="1440"/>
+        <w:rPr>
+          <w:rFonts w:ascii="Times New Roman" w:hAnsi="Times New Roman" w:cs="Times New Roman"/>
+          <w:color w:val="156082" w:themeColor="accent1"/>
+        </w:rPr>
+      </w:pPr>
+      <w:r>
+        <w:rPr>
+          <w:rFonts w:ascii="Times New Roman" w:hAnsi="Times New Roman" w:cs="Times New Roman"/>
+          <w:color w:val="156082" w:themeColor="accent1"/>
+        </w:rPr>
+        <w:t>“</w:t>
+      </w:r>
+      <w:r>
+        <w:rPr>
+          <w:rFonts w:ascii="Times New Roman" w:hAnsi="Times New Roman" w:cs="Times New Roman"/>
+          <w:color w:val="156082" w:themeColor="accent1"/>
+        </w:rPr>
+        <w:t>We estimated that NDVI changes were associated with an average of 2.67 more deaths per 100,000 across the entire set of North American cities. Our results include the total population rather than those 65 and older and is inclusive of 57 cities including 8 Canadian cities. For these reasons, the magnitude of the results is not directly comparable. Furthermore, we found that NDVI decreased over our study period, explaining the difference in sign of our results.</w:t>
+      </w:r>
+      <w:r>
+        <w:rPr>
+          <w:rFonts w:ascii="Times New Roman" w:hAnsi="Times New Roman" w:cs="Times New Roman"/>
+          <w:color w:val="156082" w:themeColor="accent1"/>
+        </w:rPr>
+        <w:t>”</w:t>
+      </w:r>
+    </w:p>
+    <w:p>
+      <w:pPr>
+        <w:ind w:left="1440"/>
+        <w:rPr>
+          <w:rFonts w:ascii="Times New Roman" w:hAnsi="Times New Roman" w:cs="Times New Roman"/>
+          <w:color w:val="156082" w:themeColor="accent1"/>
+        </w:rPr>
+      </w:pPr>
+    </w:p>
+    <w:p>
+      <w:pPr>
+        <w:ind w:left="1440"/>
+        <w:rPr>
+          <w:rFonts w:ascii="Times New Roman" w:hAnsi="Times New Roman" w:cs="Times New Roman"/>
+          <w:color w:val="156082" w:themeColor="accent1"/>
+        </w:rPr>
+      </w:pPr>
+      <w:r>
+        <w:rPr>
+          <w:rFonts w:ascii="Times New Roman" w:hAnsi="Times New Roman" w:cs="Times New Roman"/>
+          <w:color w:val="156082" w:themeColor="accent1"/>
+        </w:rPr>
+        <w:t>“</w:t>
+      </w:r>
+      <w:r>
+        <w:rPr>
+          <w:rFonts w:ascii="Times New Roman" w:hAnsi="Times New Roman" w:cs="Times New Roman"/>
+          <w:color w:val="156082" w:themeColor="accent1"/>
+        </w:rPr>
+        <w:t>Because European cities experienced both positive and negative changes in NDVI over the study period, our overall results are smaller in magnitude than those found by Barboza et al.</w:t>
+      </w:r>
+      <w:r>
+        <w:rPr>
+          <w:rFonts w:ascii="Times New Roman" w:hAnsi="Times New Roman" w:cs="Times New Roman"/>
+          <w:color w:val="156082" w:themeColor="accent1"/>
+        </w:rPr>
+        <w:t>”</w:t>
       </w:r>
     </w:p>
     <w:p>
@@ -1320,6 +1355,7 @@
         <w:rPr>
           <w:rFonts w:ascii="Times New Roman" w:hAnsi="Times New Roman" w:cs="Times New Roman"/>
         </w:rPr>
+        <w:lastRenderedPageBreak/>
         <w:t>Methods</w:t>
       </w:r>
     </w:p>
@@ -1343,61 +1379,189 @@
     </w:p>
     <w:p>
       <w:pPr>
-        <w:rPr>
-          <w:rFonts w:ascii="Times New Roman" w:hAnsi="Times New Roman" w:cs="Times New Roman"/>
-          <w:color w:val="156082" w:themeColor="accent1"/>
-        </w:rPr>
-      </w:pPr>
-      <w:r>
-        <w:rPr>
-          <w:rFonts w:ascii="Times New Roman" w:hAnsi="Times New Roman" w:cs="Times New Roman"/>
-          <w:color w:val="156082" w:themeColor="accent1"/>
-        </w:rPr>
-        <w:t>Text changes to discussion about direction for future work--</w:t>
-      </w:r>
-    </w:p>
-    <w:p>
-      <w:pPr>
         <w:ind w:left="720"/>
         <w:rPr>
           <w:rFonts w:ascii="Times New Roman" w:hAnsi="Times New Roman" w:cs="Times New Roman"/>
           <w:color w:val="156082" w:themeColor="accent1"/>
         </w:rPr>
       </w:pPr>
-      <w:r>
-        <w:rPr>
-          <w:rFonts w:ascii="Times New Roman" w:hAnsi="Times New Roman" w:cs="Times New Roman"/>
-          <w:color w:val="156082" w:themeColor="accent1"/>
-          <w:highlight w:val="yellow"/>
-        </w:rPr>
-        <w:t xml:space="preserve">Right </w:t>
-      </w:r>
-      <w:proofErr w:type="gramStart"/>
-      <w:r>
-        <w:rPr>
-          <w:rFonts w:ascii="Times New Roman" w:hAnsi="Times New Roman" w:cs="Times New Roman"/>
-          <w:color w:val="156082" w:themeColor="accent1"/>
-          <w:highlight w:val="yellow"/>
-        </w:rPr>
-        <w:t>now</w:t>
-      </w:r>
-      <w:proofErr w:type="gramEnd"/>
-      <w:r>
-        <w:rPr>
-          <w:rFonts w:ascii="Times New Roman" w:hAnsi="Times New Roman" w:cs="Times New Roman"/>
-          <w:color w:val="156082" w:themeColor="accent1"/>
-          <w:highlight w:val="yellow"/>
-        </w:rPr>
-        <w:t xml:space="preserve"> we’re just saying this is how health has been impacted by any changes and not inferring (beyond saying it’s a mix of things) how/why those changes have occurred. I’m </w:t>
-      </w:r>
-      <w:r>
-        <w:rPr>
-          <w:rFonts w:ascii="Times New Roman" w:hAnsi="Times New Roman" w:cs="Times New Roman"/>
-          <w:color w:val="156082" w:themeColor="accent1"/>
-          <w:highlight w:val="yellow"/>
-        </w:rPr>
-        <w:lastRenderedPageBreak/>
-        <w:t>not sure how to really disentangle climate change, weather, and land-use changes very reliably?</w:t>
+    </w:p>
+    <w:p>
+      <w:pPr>
+        <w:ind w:left="720"/>
+        <w:rPr>
+          <w:rFonts w:ascii="Times New Roman" w:hAnsi="Times New Roman" w:cs="Times New Roman"/>
+          <w:color w:val="156082" w:themeColor="accent1"/>
+        </w:rPr>
+      </w:pPr>
+      <w:r>
+        <w:rPr>
+          <w:rFonts w:ascii="Times New Roman" w:hAnsi="Times New Roman" w:cs="Times New Roman"/>
+          <w:color w:val="156082" w:themeColor="accent1"/>
+        </w:rPr>
+        <w:t>In this work,</w:t>
+      </w:r>
+      <w:r>
+        <w:rPr>
+          <w:rFonts w:ascii="Times New Roman" w:hAnsi="Times New Roman" w:cs="Times New Roman"/>
+          <w:color w:val="156082" w:themeColor="accent1"/>
+        </w:rPr>
+        <w:t xml:space="preserve"> </w:t>
+      </w:r>
+      <w:r>
+        <w:rPr>
+          <w:rFonts w:ascii="Times New Roman" w:hAnsi="Times New Roman" w:cs="Times New Roman"/>
+          <w:color w:val="156082" w:themeColor="accent1"/>
+        </w:rPr>
+        <w:t>we provide estimates of</w:t>
+      </w:r>
+      <w:r>
+        <w:rPr>
+          <w:rFonts w:ascii="Times New Roman" w:hAnsi="Times New Roman" w:cs="Times New Roman"/>
+          <w:color w:val="156082" w:themeColor="accent1"/>
+        </w:rPr>
+        <w:t xml:space="preserve"> how health has been impacted by changes</w:t>
+      </w:r>
+      <w:r>
+        <w:rPr>
+          <w:rFonts w:ascii="Times New Roman" w:hAnsi="Times New Roman" w:cs="Times New Roman"/>
+          <w:color w:val="156082" w:themeColor="accent1"/>
+        </w:rPr>
+        <w:t xml:space="preserve"> in NDVI more broadly</w:t>
+      </w:r>
+      <w:r>
+        <w:rPr>
+          <w:rFonts w:ascii="Times New Roman" w:hAnsi="Times New Roman" w:cs="Times New Roman"/>
+          <w:color w:val="156082" w:themeColor="accent1"/>
+        </w:rPr>
+        <w:t xml:space="preserve"> and not inferring (beyond saying it’s a mix of </w:t>
+      </w:r>
+      <w:r>
+        <w:rPr>
+          <w:rFonts w:ascii="Times New Roman" w:hAnsi="Times New Roman" w:cs="Times New Roman"/>
+          <w:color w:val="156082" w:themeColor="accent1"/>
+        </w:rPr>
+        <w:t>weather, climate change, and urbanization</w:t>
+      </w:r>
+      <w:r>
+        <w:rPr>
+          <w:rFonts w:ascii="Times New Roman" w:hAnsi="Times New Roman" w:cs="Times New Roman"/>
+          <w:color w:val="156082" w:themeColor="accent1"/>
+        </w:rPr>
+        <w:t xml:space="preserve">) </w:t>
+      </w:r>
+      <w:r>
+        <w:rPr>
+          <w:rFonts w:ascii="Times New Roman" w:hAnsi="Times New Roman" w:cs="Times New Roman"/>
+          <w:color w:val="156082" w:themeColor="accent1"/>
+        </w:rPr>
+        <w:t>the magnitude of the impact of these factors</w:t>
+      </w:r>
+      <w:r>
+        <w:rPr>
+          <w:rFonts w:ascii="Times New Roman" w:hAnsi="Times New Roman" w:cs="Times New Roman"/>
+          <w:color w:val="156082" w:themeColor="accent1"/>
+        </w:rPr>
+        <w:t>.</w:t>
+      </w:r>
+      <w:r>
+        <w:rPr>
+          <w:rFonts w:ascii="Times New Roman" w:hAnsi="Times New Roman" w:cs="Times New Roman"/>
+          <w:color w:val="156082" w:themeColor="accent1"/>
+        </w:rPr>
+        <w:t xml:space="preserve"> </w:t>
+      </w:r>
+      <w:r>
+        <w:rPr>
+          <w:rFonts w:ascii="Times New Roman" w:hAnsi="Times New Roman" w:cs="Times New Roman"/>
+          <w:color w:val="156082" w:themeColor="accent1"/>
+        </w:rPr>
+        <w:t>To</w:t>
+      </w:r>
+      <w:r>
+        <w:rPr>
+          <w:rFonts w:ascii="Times New Roman" w:hAnsi="Times New Roman" w:cs="Times New Roman"/>
+          <w:color w:val="156082" w:themeColor="accent1"/>
+        </w:rPr>
+        <w:t xml:space="preserve"> attribute changes to these various factors we would need to incorporate many additional datasets beyond the scope of this project.</w:t>
+      </w:r>
+    </w:p>
+    <w:p>
+      <w:pPr>
+        <w:ind w:left="720"/>
+        <w:rPr>
+          <w:rFonts w:ascii="Times New Roman" w:hAnsi="Times New Roman" w:cs="Times New Roman"/>
+          <w:color w:val="156082" w:themeColor="accent1"/>
+        </w:rPr>
+      </w:pPr>
+    </w:p>
+    <w:p>
+      <w:pPr>
+        <w:ind w:left="720"/>
+        <w:rPr>
+          <w:rFonts w:ascii="Times New Roman" w:hAnsi="Times New Roman" w:cs="Times New Roman"/>
+          <w:color w:val="156082" w:themeColor="accent1"/>
+        </w:rPr>
+      </w:pPr>
+      <w:r>
+        <w:rPr>
+          <w:rFonts w:ascii="Times New Roman" w:hAnsi="Times New Roman" w:cs="Times New Roman"/>
+          <w:color w:val="156082" w:themeColor="accent1"/>
+        </w:rPr>
+        <w:t>To address your comment, we’ve added text to the discussion section about how this will be a direction for future work:</w:t>
+      </w:r>
+    </w:p>
+    <w:p>
+      <w:pPr>
+        <w:ind w:left="720"/>
+        <w:rPr>
+          <w:rFonts w:ascii="Times New Roman" w:hAnsi="Times New Roman" w:cs="Times New Roman"/>
+          <w:color w:val="156082" w:themeColor="accent1"/>
+        </w:rPr>
+      </w:pPr>
+    </w:p>
+    <w:p>
+      <w:pPr>
+        <w:ind w:left="1440"/>
+        <w:rPr>
+          <w:rFonts w:ascii="Times New Roman" w:hAnsi="Times New Roman" w:cs="Times New Roman"/>
+          <w:color w:val="156082" w:themeColor="accent1"/>
+        </w:rPr>
+      </w:pPr>
+      <w:r>
+        <w:rPr>
+          <w:rFonts w:ascii="Times New Roman" w:hAnsi="Times New Roman" w:cs="Times New Roman"/>
+          <w:color w:val="156082" w:themeColor="accent1"/>
+        </w:rPr>
+        <w:t>“</w:t>
+      </w:r>
+      <w:r>
+        <w:rPr>
+          <w:rFonts w:ascii="Times New Roman" w:hAnsi="Times New Roman" w:cs="Times New Roman"/>
+          <w:color w:val="156082" w:themeColor="accent1"/>
+        </w:rPr>
+        <w:t xml:space="preserve">We aim to disentangle the impact of different drivers of changes in NDVI in future work to provide a better understanding of the impact of efforts to expand urban greenspace amidst climate change, urbanization, and meteorologic </w:t>
+      </w:r>
+      <w:r>
+        <w:rPr>
+          <w:rFonts w:ascii="Times New Roman" w:hAnsi="Times New Roman" w:cs="Times New Roman"/>
+          <w:color w:val="156082" w:themeColor="accent1"/>
+        </w:rPr>
+        <w:t>fluctuations</w:t>
+      </w:r>
+      <w:r>
+        <w:rPr>
+          <w:rFonts w:ascii="Times New Roman" w:hAnsi="Times New Roman" w:cs="Times New Roman"/>
+          <w:color w:val="156082" w:themeColor="accent1"/>
+        </w:rPr>
+        <w:t>.</w:t>
+      </w:r>
+      <w:r>
+        <w:rPr>
+          <w:rFonts w:ascii="Times New Roman" w:hAnsi="Times New Roman" w:cs="Times New Roman"/>
+          <w:color w:val="156082" w:themeColor="accent1"/>
+        </w:rPr>
+        <w:t>”</w:t>
       </w:r>
     </w:p>
     <w:p>
@@ -1442,59 +1606,63 @@
           <w:color w:val="156082" w:themeColor="accent1"/>
         </w:rPr>
       </w:pPr>
-      <w:r>
-        <w:rPr>
-          <w:rFonts w:ascii="Times New Roman" w:hAnsi="Times New Roman" w:cs="Times New Roman"/>
-          <w:color w:val="156082" w:themeColor="accent1"/>
-        </w:rPr>
-        <w:t>Interannual variability in urban fraction</w:t>
-      </w:r>
-      <w:r>
-        <w:rPr>
-          <w:rFonts w:ascii="Times New Roman" w:hAnsi="Times New Roman" w:cs="Times New Roman"/>
-          <w:color w:val="156082" w:themeColor="accent1"/>
-        </w:rPr>
-        <w:t>--- appendix analysis</w:t>
-      </w:r>
-      <w:r>
-        <w:rPr>
-          <w:rFonts w:ascii="Times New Roman" w:hAnsi="Times New Roman" w:cs="Times New Roman"/>
-          <w:color w:val="156082" w:themeColor="accent1"/>
-        </w:rPr>
-        <w:t>. Pick sample of cities. (5-10)</w:t>
-      </w:r>
-    </w:p>
-    <w:p>
-      <w:pPr>
-        <w:ind w:left="720"/>
-        <w:rPr>
-          <w:rFonts w:ascii="Times New Roman" w:hAnsi="Times New Roman" w:cs="Times New Roman"/>
-          <w:color w:val="156082" w:themeColor="accent1"/>
-        </w:rPr>
-      </w:pPr>
-      <w:r>
-        <w:rPr>
-          <w:rFonts w:ascii="Times New Roman" w:hAnsi="Times New Roman" w:cs="Times New Roman"/>
-          <w:color w:val="156082" w:themeColor="accent1"/>
-          <w:highlight w:val="yellow"/>
-        </w:rPr>
-        <w:t xml:space="preserve">Will look at literature. </w:t>
-      </w:r>
-      <w:r>
-        <w:rPr>
-          <w:rFonts w:ascii="Times New Roman" w:hAnsi="Times New Roman" w:cs="Times New Roman"/>
-          <w:color w:val="156082" w:themeColor="accent1"/>
-          <w:highlight w:val="yellow"/>
-        </w:rPr>
-        <w:t xml:space="preserve">What about looking at %urban </w:t>
-      </w:r>
-      <w:r>
-        <w:rPr>
-          <w:rFonts w:ascii="Times New Roman" w:hAnsi="Times New Roman" w:cs="Times New Roman"/>
-          <w:color w:val="156082" w:themeColor="accent1"/>
-          <w:highlight w:val="yellow"/>
-        </w:rPr>
-        <w:t>for each year correlated with NDVI? There are so many non-urban categories that I’m not sure how to make the comparison suggested about tracking land changes over time that way</w:t>
+      <w:commentRangeStart w:id="0"/>
+      <w:commentRangeStart w:id="1"/>
+      <w:r>
+        <w:rPr>
+          <w:rFonts w:ascii="Times New Roman" w:hAnsi="Times New Roman" w:cs="Times New Roman"/>
+          <w:color w:val="156082" w:themeColor="accent1"/>
+        </w:rPr>
+        <w:t>Thank you for your comment. We have added an additional sensitivity analysis to the appendix comparing the urban fraction of the city using the MODIS landcover product, accessed from Google Earth Engine and NDVI. We compared two years: 2015 and 2020 and found a weak negative correlation between changes in the urban fraction and changes in NDVI</w:t>
+      </w:r>
+      <w:r>
+        <w:rPr>
+          <w:rFonts w:ascii="Times New Roman" w:hAnsi="Times New Roman" w:cs="Times New Roman"/>
+          <w:color w:val="156082" w:themeColor="accent1"/>
+        </w:rPr>
+        <w:t xml:space="preserve"> for the corresponding years </w:t>
+      </w:r>
+      <w:r>
+        <w:rPr>
+          <w:rFonts w:ascii="Times New Roman" w:hAnsi="Times New Roman" w:cs="Times New Roman"/>
+          <w:color w:val="156082" w:themeColor="accent1"/>
+        </w:rPr>
+        <w:t xml:space="preserve">(-0.05) </w:t>
+      </w:r>
+      <w:r>
+        <w:rPr>
+          <w:rFonts w:ascii="Times New Roman" w:hAnsi="Times New Roman" w:cs="Times New Roman"/>
+          <w:color w:val="156082" w:themeColor="accent1"/>
+        </w:rPr>
+        <w:t>as well as the two five-year periods used in the paper 2014-2018 v 2019-2023 (-0.09)</w:t>
+      </w:r>
+      <w:r>
+        <w:rPr>
+          <w:rFonts w:ascii="Times New Roman" w:hAnsi="Times New Roman" w:cs="Times New Roman"/>
+          <w:color w:val="156082" w:themeColor="accent1"/>
+        </w:rPr>
+        <w:t xml:space="preserve">. </w:t>
+      </w:r>
+      <w:r>
+        <w:rPr>
+          <w:rFonts w:ascii="Times New Roman" w:hAnsi="Times New Roman" w:cs="Times New Roman"/>
+          <w:color w:val="156082" w:themeColor="accent1"/>
+        </w:rPr>
+        <w:t>The MODIS landcover dataset is only available at the 500m resolution, so there is a mismatch in the spatial scale between NDVI and urban fraction.</w:t>
+      </w:r>
+      <w:commentRangeEnd w:id="0"/>
+      <w:r>
+        <w:rPr>
+          <w:rStyle w:val="CommentReference"/>
+        </w:rPr>
+        <w:commentReference w:id="0"/>
+      </w:r>
+      <w:commentRangeEnd w:id="1"/>
+      <w:r>
+        <w:rPr>
+          <w:rStyle w:val="CommentReference"/>
+        </w:rPr>
+        <w:commentReference w:id="1"/>
       </w:r>
     </w:p>
     <w:p>
@@ -1543,7 +1711,21 @@
           <w:rFonts w:ascii="Times New Roman" w:hAnsi="Times New Roman" w:cs="Times New Roman"/>
           <w:color w:val="156082" w:themeColor="accent1"/>
         </w:rPr>
-        <w:t xml:space="preserve">Thank you for your points. We have used the GHS-SMOD shapefiles do define city boundaries, which are based on built-up area and population density from 2019. We use the same urban boundary for all the included years. </w:t>
+        <w:t xml:space="preserve">Thank you for your points. We have used the GHS-SMOD shapefiles </w:t>
+      </w:r>
+      <w:r>
+        <w:rPr>
+          <w:rFonts w:ascii="Times New Roman" w:hAnsi="Times New Roman" w:cs="Times New Roman"/>
+          <w:color w:val="156082" w:themeColor="accent1"/>
+        </w:rPr>
+        <w:t>t</w:t>
+      </w:r>
+      <w:r>
+        <w:rPr>
+          <w:rFonts w:ascii="Times New Roman" w:hAnsi="Times New Roman" w:cs="Times New Roman"/>
+          <w:color w:val="156082" w:themeColor="accent1"/>
+        </w:rPr>
+        <w:t xml:space="preserve">o define city boundaries, which are based on built-up area and population density from 2019. We use the same urban boundary for all the included years. </w:t>
       </w:r>
       <w:r>
         <w:rPr>
@@ -1564,6 +1746,7 @@
           <w:rFonts w:ascii="Times New Roman" w:hAnsi="Times New Roman" w:cs="Times New Roman"/>
           <w:color w:val="156082" w:themeColor="accent1"/>
         </w:rPr>
+        <w:lastRenderedPageBreak/>
         <w:t>could be</w:t>
       </w:r>
       <w:r>
@@ -1643,6 +1826,75 @@
           <w:color w:val="156082" w:themeColor="accent1"/>
         </w:rPr>
         <w:t>To your last point, yes there is variability within cities in NDVI and population. We performed the health impact assessment at the 100m x 100m grid cell level to account for this. Population data were only updated every 5-years, so we have used 2015 gridded population data for years 2014-2018 and 2020 data for years 2019-2024.</w:t>
+      </w:r>
+      <w:r>
+        <w:rPr>
+          <w:rFonts w:ascii="Times New Roman" w:hAnsi="Times New Roman" w:cs="Times New Roman"/>
+          <w:color w:val="156082" w:themeColor="accent1"/>
+        </w:rPr>
+        <w:t xml:space="preserve"> We have reorganized the methods section to make clearer the scale of the analysis:</w:t>
+      </w:r>
+    </w:p>
+    <w:p>
+      <w:pPr>
+        <w:ind w:left="720"/>
+        <w:rPr>
+          <w:rFonts w:ascii="Times New Roman" w:hAnsi="Times New Roman" w:cs="Times New Roman"/>
+          <w:color w:val="156082" w:themeColor="accent1"/>
+        </w:rPr>
+      </w:pPr>
+      <w:r>
+        <w:rPr>
+          <w:rFonts w:ascii="Times New Roman" w:hAnsi="Times New Roman" w:cs="Times New Roman"/>
+          <w:color w:val="156082" w:themeColor="accent1"/>
+        </w:rPr>
+        <w:tab/>
+      </w:r>
+    </w:p>
+    <w:p>
+      <w:pPr>
+        <w:ind w:left="720" w:firstLine="720"/>
+        <w:rPr>
+          <w:rFonts w:ascii="Times New Roman" w:hAnsi="Times New Roman" w:cs="Times New Roman"/>
+          <w:color w:val="156082" w:themeColor="accent1"/>
+        </w:rPr>
+      </w:pPr>
+      <w:r>
+        <w:rPr>
+          <w:rFonts w:ascii="Times New Roman" w:hAnsi="Times New Roman" w:cs="Times New Roman"/>
+          <w:color w:val="156082" w:themeColor="accent1"/>
+        </w:rPr>
+        <w:t>“</w:t>
+      </w:r>
+      <w:r>
+        <w:rPr>
+          <w:rFonts w:ascii="Times New Roman" w:hAnsi="Times New Roman" w:cs="Times New Roman"/>
+          <w:color w:val="156082" w:themeColor="accent1"/>
+        </w:rPr>
+        <w:t>We calculated this value for each 100m pixel (</w:t>
+      </w:r>
+      <w:proofErr w:type="spellStart"/>
+      <w:r>
+        <w:rPr>
+          <w:rFonts w:ascii="Times New Roman" w:hAnsi="Times New Roman" w:cs="Times New Roman"/>
+          <w:color w:val="156082" w:themeColor="accent1"/>
+        </w:rPr>
+        <w:t>i</w:t>
+      </w:r>
+      <w:proofErr w:type="spellEnd"/>
+      <w:r>
+        <w:rPr>
+          <w:rFonts w:ascii="Times New Roman" w:hAnsi="Times New Roman" w:cs="Times New Roman"/>
+          <w:color w:val="156082" w:themeColor="accent1"/>
+        </w:rPr>
+        <w:t>)</w:t>
+      </w:r>
+      <w:r>
+        <w:rPr>
+          <w:rFonts w:ascii="Times New Roman" w:hAnsi="Times New Roman" w:cs="Times New Roman"/>
+          <w:color w:val="156082" w:themeColor="accent1"/>
+        </w:rPr>
+        <w:t xml:space="preserve"> (Equation 2).”</w:t>
       </w:r>
     </w:p>
     <w:p>
@@ -1694,19 +1946,52 @@
     <w:p>
       <w:pPr>
         <w:pStyle w:val="ListParagraph"/>
-        <w:numPr>
-          <w:ilvl w:val="1"/>
-          <w:numId w:val="5"/>
-        </w:numPr>
-        <w:rPr>
-          <w:rFonts w:ascii="Times New Roman" w:hAnsi="Times New Roman" w:cs="Times New Roman"/>
-        </w:rPr>
-      </w:pPr>
-      <w:r>
-        <w:rPr>
-          <w:rFonts w:ascii="Times New Roman" w:hAnsi="Times New Roman" w:cs="Times New Roman"/>
-        </w:rPr>
-        <w:t>Line 62: is this true everywhere? I believe cities in the developing world have very different emission regimes than the ones in developed countries. Please revise.</w:t>
+        <w:rPr>
+          <w:rFonts w:ascii="Times New Roman" w:hAnsi="Times New Roman" w:cs="Times New Roman"/>
+          <w:color w:val="156082" w:themeColor="accent1"/>
+        </w:rPr>
+      </w:pPr>
+      <w:r>
+        <w:rPr>
+          <w:rFonts w:ascii="Times New Roman" w:hAnsi="Times New Roman" w:cs="Times New Roman"/>
+          <w:color w:val="156082" w:themeColor="accent1"/>
+        </w:rPr>
+        <w:t xml:space="preserve">We found that NDVI was higher and more stable in European and North American cities. Because most epidemiological studies were conducted in these regions, there is uncertainty in the applicability of the exposure-response curve outside these regions where urban greenness levels and trends are different. This was stated to highlight the need for </w:t>
+      </w:r>
+      <w:r>
+        <w:rPr>
+          <w:rFonts w:ascii="Times New Roman" w:hAnsi="Times New Roman" w:cs="Times New Roman"/>
+          <w:color w:val="156082" w:themeColor="accent1"/>
+        </w:rPr>
+        <w:t xml:space="preserve">future </w:t>
+      </w:r>
+      <w:r>
+        <w:rPr>
+          <w:rFonts w:ascii="Times New Roman" w:hAnsi="Times New Roman" w:cs="Times New Roman"/>
+          <w:color w:val="156082" w:themeColor="accent1"/>
+        </w:rPr>
+        <w:t xml:space="preserve">epidemiologic studies in more diverse </w:t>
+      </w:r>
+      <w:r>
+        <w:rPr>
+          <w:rFonts w:ascii="Times New Roman" w:hAnsi="Times New Roman" w:cs="Times New Roman"/>
+          <w:color w:val="156082" w:themeColor="accent1"/>
+        </w:rPr>
+        <w:t>geographic settings</w:t>
+      </w:r>
+      <w:r>
+        <w:rPr>
+          <w:rFonts w:ascii="Times New Roman" w:hAnsi="Times New Roman" w:cs="Times New Roman"/>
+          <w:color w:val="156082" w:themeColor="accent1"/>
+        </w:rPr>
+        <w:t>.</w:t>
+      </w:r>
+      <w:r>
+        <w:rPr>
+          <w:rFonts w:ascii="Times New Roman" w:hAnsi="Times New Roman" w:cs="Times New Roman"/>
+          <w:color w:val="156082" w:themeColor="accent1"/>
+        </w:rPr>
+        <w:t xml:space="preserve"> In response to your comment, we have reworded this section of the abstract to be clearer:</w:t>
       </w:r>
     </w:p>
     <w:p>
@@ -1714,12 +1999,49 @@
         <w:pStyle w:val="ListParagraph"/>
         <w:rPr>
           <w:rFonts w:ascii="Times New Roman" w:hAnsi="Times New Roman" w:cs="Times New Roman"/>
-        </w:rPr>
-      </w:pPr>
-    </w:p>
-    <w:p>
-      <w:pPr>
-        <w:pStyle w:val="ListParagraph"/>
+          <w:color w:val="156082" w:themeColor="accent1"/>
+        </w:rPr>
+      </w:pPr>
+    </w:p>
+    <w:p>
+      <w:pPr>
+        <w:ind w:left="1440"/>
+        <w:rPr>
+          <w:rFonts w:ascii="Times New Roman" w:hAnsi="Times New Roman" w:cs="Times New Roman"/>
+          <w:color w:val="156082" w:themeColor="accent1"/>
+        </w:rPr>
+      </w:pPr>
+      <w:r>
+        <w:rPr>
+          <w:rFonts w:ascii="Times New Roman" w:hAnsi="Times New Roman" w:cs="Times New Roman"/>
+          <w:color w:val="156082" w:themeColor="accent1"/>
+        </w:rPr>
+        <w:t>“</w:t>
+      </w:r>
+      <w:r>
+        <w:rPr>
+          <w:rFonts w:ascii="Times New Roman" w:hAnsi="Times New Roman" w:cs="Times New Roman"/>
+          <w:color w:val="156082" w:themeColor="accent1"/>
+        </w:rPr>
+        <w:t>Health impact assessments of NDVI and all-cause mortality have largely been conducted in European and North American cities, where we found NDVI was generally higher and more stable. Our results highlight large heterogeneity in urban greenspace extent and variability across global cities and the importance of characterizing the relationship between health and NDVI in more diverse contexts.</w:t>
+      </w:r>
+      <w:r>
+        <w:rPr>
+          <w:rFonts w:ascii="Times New Roman" w:hAnsi="Times New Roman" w:cs="Times New Roman"/>
+          <w:color w:val="156082" w:themeColor="accent1"/>
+        </w:rPr>
+        <w:t>”</w:t>
+      </w:r>
+      <w:r>
+        <w:rPr>
+          <w:rFonts w:ascii="Times New Roman" w:hAnsi="Times New Roman" w:cs="Times New Roman"/>
+          <w:color w:val="156082" w:themeColor="accent1"/>
+        </w:rPr>
+        <w:t xml:space="preserve"> </w:t>
+      </w:r>
+    </w:p>
+    <w:p>
+      <w:pPr>
         <w:rPr>
           <w:rFonts w:ascii="Times New Roman" w:hAnsi="Times New Roman" w:cs="Times New Roman"/>
         </w:rPr>
@@ -1740,48 +2062,7 @@
         <w:rPr>
           <w:rFonts w:ascii="Times New Roman" w:hAnsi="Times New Roman" w:cs="Times New Roman"/>
         </w:rPr>
-        <w:lastRenderedPageBreak/>
-        <w:t>Line 145: what is “</w:t>
-      </w:r>
-      <w:proofErr w:type="spellStart"/>
-      <w:r>
-        <w:rPr>
-          <w:rFonts w:ascii="Times New Roman" w:hAnsi="Times New Roman" w:cs="Times New Roman"/>
-        </w:rPr>
-        <w:t>i</w:t>
-      </w:r>
-      <w:proofErr w:type="spellEnd"/>
-      <w:r>
-        <w:rPr>
-          <w:rFonts w:ascii="Times New Roman" w:hAnsi="Times New Roman" w:cs="Times New Roman"/>
-        </w:rPr>
-        <w:t>” in Equation 2? Does it refer to the pixels? How is the HR defined?</w:t>
-      </w:r>
-      <w:r>
-        <w:rPr>
-          <w:rFonts w:ascii="Times New Roman" w:hAnsi="Times New Roman" w:cs="Times New Roman"/>
-        </w:rPr>
-        <w:t xml:space="preserve"> </w:t>
-      </w:r>
-      <w:r>
-        <w:rPr>
-          <w:rFonts w:ascii="Times New Roman" w:hAnsi="Times New Roman" w:cs="Times New Roman"/>
-        </w:rPr>
-        <w:t xml:space="preserve">An explicit expression for that should be provided. Also, it is not clear which spatial resolution </w:t>
-      </w:r>
-      <w:proofErr w:type="gramStart"/>
-      <w:r>
-        <w:rPr>
-          <w:rFonts w:ascii="Times New Roman" w:hAnsi="Times New Roman" w:cs="Times New Roman"/>
-        </w:rPr>
-        <w:t>NDVI</w:t>
-      </w:r>
-      <w:proofErr w:type="gramEnd"/>
-      <w:r>
-        <w:rPr>
-          <w:rFonts w:ascii="Times New Roman" w:hAnsi="Times New Roman" w:cs="Times New Roman"/>
-        </w:rPr>
-        <w:t xml:space="preserve"> and population data have and how they are homogenized in the present analysis.</w:t>
+        <w:t>Line 62: is this true everywhere? I believe cities in the developing world have very different emission regimes than the ones in developed countries. Please revise.</w:t>
       </w:r>
     </w:p>
     <w:p>
@@ -1791,6 +2072,165 @@
           <w:rFonts w:ascii="Times New Roman" w:hAnsi="Times New Roman" w:cs="Times New Roman"/>
         </w:rPr>
       </w:pPr>
+    </w:p>
+    <w:p>
+      <w:pPr>
+        <w:pStyle w:val="ListParagraph"/>
+        <w:rPr>
+          <w:rFonts w:ascii="Times New Roman" w:hAnsi="Times New Roman" w:cs="Times New Roman"/>
+          <w:color w:val="156082" w:themeColor="accent1"/>
+        </w:rPr>
+      </w:pPr>
+      <w:r>
+        <w:rPr>
+          <w:rFonts w:ascii="Times New Roman" w:hAnsi="Times New Roman" w:cs="Times New Roman"/>
+          <w:color w:val="156082" w:themeColor="accent1"/>
+        </w:rPr>
+        <w:t xml:space="preserve">The study we cite found that this was the general trend in developed countries and the case for many developing nations. </w:t>
+      </w:r>
+      <w:r>
+        <w:rPr>
+          <w:rFonts w:ascii="Times New Roman" w:hAnsi="Times New Roman" w:cs="Times New Roman"/>
+          <w:color w:val="156082" w:themeColor="accent1"/>
+        </w:rPr>
+        <w:t>The current phrasing likely overstates the evidence in developing countries, and we</w:t>
+      </w:r>
+      <w:r>
+        <w:rPr>
+          <w:rFonts w:ascii="Times New Roman" w:hAnsi="Times New Roman" w:cs="Times New Roman"/>
+          <w:color w:val="156082" w:themeColor="accent1"/>
+        </w:rPr>
+        <w:t xml:space="preserve"> have revised to reflect your comment:</w:t>
+      </w:r>
+    </w:p>
+    <w:p>
+      <w:pPr>
+        <w:pStyle w:val="ListParagraph"/>
+        <w:rPr>
+          <w:rFonts w:ascii="Times New Roman" w:hAnsi="Times New Roman" w:cs="Times New Roman"/>
+        </w:rPr>
+      </w:pPr>
+    </w:p>
+    <w:p>
+      <w:pPr>
+        <w:pStyle w:val="ListParagraph"/>
+        <w:ind w:left="1440"/>
+        <w:rPr>
+          <w:rFonts w:ascii="Times New Roman" w:hAnsi="Times New Roman" w:cs="Times New Roman"/>
+        </w:rPr>
+      </w:pPr>
+      <w:r>
+        <w:rPr>
+          <w:rFonts w:ascii="Times New Roman" w:hAnsi="Times New Roman" w:cs="Times New Roman"/>
+          <w:color w:val="156082" w:themeColor="accent1"/>
+          <w:shd w:val="clear" w:color="auto" w:fill="FFFFFF"/>
+        </w:rPr>
+        <w:t>“</w:t>
+      </w:r>
+      <w:r>
+        <w:rPr>
+          <w:rFonts w:ascii="Times New Roman" w:hAnsi="Times New Roman" w:cs="Times New Roman"/>
+          <w:color w:val="156082" w:themeColor="accent1"/>
+          <w:shd w:val="clear" w:color="auto" w:fill="FFFFFF"/>
+        </w:rPr>
+        <w:t>While cities are responsible for over 80% of global greenhouse gas emissions,</w:t>
+      </w:r>
+      <w:r>
+        <w:rPr>
+          <w:rFonts w:ascii="Times New Roman" w:hAnsi="Times New Roman" w:cs="Times New Roman"/>
+          <w:color w:val="156082" w:themeColor="accent1"/>
+          <w:shd w:val="clear" w:color="auto" w:fill="FFFFFF"/>
+        </w:rPr>
+        <w:fldChar w:fldCharType="begin"/>
+      </w:r>
+      <w:r>
+        <w:rPr>
+          <w:rFonts w:ascii="Times New Roman" w:hAnsi="Times New Roman" w:cs="Times New Roman"/>
+          <w:color w:val="156082" w:themeColor="accent1"/>
+          <w:shd w:val="clear" w:color="auto" w:fill="FFFFFF"/>
+        </w:rPr>
+        <w:instrText xml:space="preserve"> ADDIN ZOTERO_ITEM CSL_CITATION {"citationID":"f34kFOr5","properties":{"formattedCitation":"\\super 2\\nosupersub{}","plainCitation":"2","noteIndex":0},"citationItems":[{"id":50,"uris":["http://zotero.org/users/10202395/items/YQP93BN8"],"itemData":{"id":50,"type":"article-journal","abstract":"Cities are blamed for the majority of greenhouse gas (GHG) emissions. So too are more affluent, highly urbanised countries. If all production- and consumption-based emissions that result from lifestyle and purchasing habits are included, urban residents and their associated affluence likely account for more than 80 per cent of the world’s GHG emissions. Attribution of GHG emissions should be refined. Apportioning responsibility can be misguided, as recent literature demonstrates that residents of denser city centres can emit half the GHG emissions of their suburban neighbours. It also fails to capture the enormous disparities within and across cities as emissions are lowest for poor cities and particularly low for the urban poor.","container-title":"Urbanisation","DOI":"10.1177/2455747120923557","ISSN":"2455-7471, 2456-3714","issue":"1","journalAbbreviation":"Urbanisation","language":"en","page":"43-62","source":"DOI.org (Crossref)","title":"Cities and Greenhouse Gas Emissions: Moving Forward","title-short":"Cities and Greenhouse Gas Emissions","volume":"5","author":[{"family":"Hoornweg","given":"Daniel"},{"family":"Sugar","given":"Lorraine"},{"family":"Gomez","given":"Claudia Lorena Trejos"}],"issued":{"date-parts":[["2020",5]]}}}],"schema":"https://github.com/citation-style-language/schema/raw/master/csl-citation.json"} </w:instrText>
+      </w:r>
+      <w:r>
+        <w:rPr>
+          <w:rFonts w:ascii="Times New Roman" w:hAnsi="Times New Roman" w:cs="Times New Roman"/>
+          <w:color w:val="156082" w:themeColor="accent1"/>
+          <w:shd w:val="clear" w:color="auto" w:fill="FFFFFF"/>
+        </w:rPr>
+        <w:fldChar w:fldCharType="separate"/>
+      </w:r>
+      <w:r>
+        <w:rPr>
+          <w:rFonts w:ascii="Times New Roman" w:hAnsi="Times New Roman" w:cs="Times New Roman"/>
+          <w:color w:val="156082" w:themeColor="accent1"/>
+          <w:vertAlign w:val="superscript"/>
+        </w:rPr>
+        <w:t>2</w:t>
+      </w:r>
+      <w:r>
+        <w:rPr>
+          <w:rFonts w:ascii="Times New Roman" w:hAnsi="Times New Roman" w:cs="Times New Roman"/>
+          <w:color w:val="156082" w:themeColor="accent1"/>
+          <w:shd w:val="clear" w:color="auto" w:fill="FFFFFF"/>
+        </w:rPr>
+        <w:fldChar w:fldCharType="end"/>
+      </w:r>
+      <w:r>
+        <w:rPr>
+          <w:rFonts w:ascii="Times New Roman" w:hAnsi="Times New Roman" w:cs="Times New Roman"/>
+          <w:color w:val="156082" w:themeColor="accent1"/>
+          <w:shd w:val="clear" w:color="auto" w:fill="FFFFFF"/>
+        </w:rPr>
+        <w:t xml:space="preserve"> emissions per capita in developed nations tend to be lower in cities than in less dense communities due to more efficient transportation, energy production, and land use.</w:t>
+      </w:r>
+      <w:r>
+        <w:rPr>
+          <w:rFonts w:ascii="Times New Roman" w:hAnsi="Times New Roman" w:cs="Times New Roman"/>
+          <w:color w:val="156082" w:themeColor="accent1"/>
+          <w:shd w:val="clear" w:color="auto" w:fill="FFFFFF"/>
+        </w:rPr>
+        <w:fldChar w:fldCharType="begin"/>
+      </w:r>
+      <w:r>
+        <w:rPr>
+          <w:rFonts w:ascii="Times New Roman" w:hAnsi="Times New Roman" w:cs="Times New Roman"/>
+          <w:color w:val="156082" w:themeColor="accent1"/>
+          <w:shd w:val="clear" w:color="auto" w:fill="FFFFFF"/>
+        </w:rPr>
+        <w:instrText xml:space="preserve"> ADDIN ZOTERO_ITEM CSL_CITATION {"citationID":"CnAArXKK","properties":{"formattedCitation":"\\super 3\\nosupersub{}","plainCitation":"3","noteIndex":0},"citationItems":[{"id":781,"uris":["http://zotero.org/users/10202395/items/Y82FLAJZ"],"itemData":{"id":781,"type":"article-journal","abstract":"Abstract\n            \n              We use a globally consistent, time-resolved data set of CO\n              2\n              emission proxies to quantify urban CO\n              2\n              emissions in 91 cities. We decompose emission trends into contributions from changes in urban extent, population density and per capita emission. We find that urban CO\n              2\n              emissions are increasing everywhere but that the dominant contributors differ according to development level. A cluster analysis of factors shows that developing countries were dominated by cities with the rapid area and per capita CO\n              2\n              emissions increases. Cities in the developed world, by contrast, show slow area and per capita CO\n              2\n              emissions growth. China is an important intermediate case with rapid urban area growth combined with slower per capita CO\n              2\n              emissions growth. Urban per capita emissions are often lower than their national average for many developed countries, suggesting that urbanisation may reduce overall emissions. However, trends in per capita urban emissions are higher than their national equivalent almost everywhere, suggesting that urbanisation will become a more serious problem in the future. An important exception is China, whose per capita urban emissions are growing more slowly than the national value. We also see a negative correlation between trends in population density and per capita CO\n              2\n              emissions, highlighting a strong role for densification as a tool to reduce CO\n              2\n              emissions.","container-title":"npj Urban Sustainability","DOI":"10.1038/s42949-023-00084-2","ISSN":"2661-8001","issue":"1","journalAbbreviation":"npj Urban Sustain","language":"en","page":"6","source":"DOI.org (Crossref)","title":"On the impact of urbanisation on CO2 emissions","volume":"3","author":[{"family":"Luqman","given":"Muhammad"},{"family":"Rayner","given":"Peter J."},{"family":"Gurney","given":"Kevin R."}],"issued":{"date-parts":[["2023",2,16]]}}}],"schema":"https://github.com/citation-style-language/schema/raw/master/csl-citation.json"} </w:instrText>
+      </w:r>
+      <w:r>
+        <w:rPr>
+          <w:rFonts w:ascii="Times New Roman" w:hAnsi="Times New Roman" w:cs="Times New Roman"/>
+          <w:color w:val="156082" w:themeColor="accent1"/>
+          <w:shd w:val="clear" w:color="auto" w:fill="FFFFFF"/>
+        </w:rPr>
+        <w:fldChar w:fldCharType="separate"/>
+      </w:r>
+      <w:r>
+        <w:rPr>
+          <w:rFonts w:ascii="Times New Roman" w:hAnsi="Times New Roman" w:cs="Times New Roman"/>
+          <w:color w:val="156082" w:themeColor="accent1"/>
+          <w:vertAlign w:val="superscript"/>
+        </w:rPr>
+        <w:t>3</w:t>
+      </w:r>
+      <w:r>
+        <w:rPr>
+          <w:rFonts w:ascii="Times New Roman" w:hAnsi="Times New Roman" w:cs="Times New Roman"/>
+          <w:color w:val="156082" w:themeColor="accent1"/>
+          <w:shd w:val="clear" w:color="auto" w:fill="FFFFFF"/>
+        </w:rPr>
+        <w:fldChar w:fldCharType="end"/>
+      </w:r>
+      <w:r>
+        <w:rPr>
+          <w:rFonts w:ascii="Times New Roman" w:hAnsi="Times New Roman" w:cs="Times New Roman"/>
+          <w:color w:val="156082" w:themeColor="accent1"/>
+          <w:shd w:val="clear" w:color="auto" w:fill="FFFFFF"/>
+        </w:rPr>
+        <w:t>”</w:t>
+      </w:r>
     </w:p>
     <w:p>
       <w:pPr>
@@ -1807,11 +2247,298 @@
         <w:rPr>
           <w:rFonts w:ascii="Times New Roman" w:hAnsi="Times New Roman" w:cs="Times New Roman"/>
         </w:rPr>
-        <w:t>Figure 3: what do the colored dots represent and the box plots? More details are needed in the caption.</w:t>
-      </w:r>
-    </w:p>
-    <w:p>
-      <w:pPr>
+        <w:lastRenderedPageBreak/>
+        <w:t>Line 145: what is “</w:t>
+      </w:r>
+      <w:proofErr w:type="spellStart"/>
+      <w:r>
+        <w:rPr>
+          <w:rFonts w:ascii="Times New Roman" w:hAnsi="Times New Roman" w:cs="Times New Roman"/>
+        </w:rPr>
+        <w:t>i</w:t>
+      </w:r>
+      <w:proofErr w:type="spellEnd"/>
+      <w:r>
+        <w:rPr>
+          <w:rFonts w:ascii="Times New Roman" w:hAnsi="Times New Roman" w:cs="Times New Roman"/>
+        </w:rPr>
+        <w:t>” in Equation 2? Does it refer to the pixels? How is the HR defined?</w:t>
+      </w:r>
+      <w:r>
+        <w:rPr>
+          <w:rFonts w:ascii="Times New Roman" w:hAnsi="Times New Roman" w:cs="Times New Roman"/>
+        </w:rPr>
+        <w:t xml:space="preserve"> </w:t>
+      </w:r>
+      <w:r>
+        <w:rPr>
+          <w:rFonts w:ascii="Times New Roman" w:hAnsi="Times New Roman" w:cs="Times New Roman"/>
+        </w:rPr>
+        <w:t xml:space="preserve">An explicit expression for that should be provided. Also, it is not clear which spatial resolution </w:t>
+      </w:r>
+      <w:proofErr w:type="gramStart"/>
+      <w:r>
+        <w:rPr>
+          <w:rFonts w:ascii="Times New Roman" w:hAnsi="Times New Roman" w:cs="Times New Roman"/>
+        </w:rPr>
+        <w:t>NDVI</w:t>
+      </w:r>
+      <w:proofErr w:type="gramEnd"/>
+      <w:r>
+        <w:rPr>
+          <w:rFonts w:ascii="Times New Roman" w:hAnsi="Times New Roman" w:cs="Times New Roman"/>
+        </w:rPr>
+        <w:t xml:space="preserve"> and population data have and how they are homogenized in the present analysis.</w:t>
+      </w:r>
+    </w:p>
+    <w:p>
+      <w:pPr>
+        <w:rPr>
+          <w:rFonts w:ascii="Times New Roman" w:hAnsi="Times New Roman" w:cs="Times New Roman"/>
+        </w:rPr>
+      </w:pPr>
+    </w:p>
+    <w:p>
+      <w:pPr>
+        <w:ind w:left="720"/>
+        <w:rPr>
+          <w:rFonts w:ascii="Times New Roman" w:hAnsi="Times New Roman" w:cs="Times New Roman"/>
+          <w:color w:val="156082" w:themeColor="accent1"/>
+        </w:rPr>
+      </w:pPr>
+      <w:r>
+        <w:rPr>
+          <w:rFonts w:ascii="Times New Roman" w:hAnsi="Times New Roman" w:cs="Times New Roman"/>
+          <w:color w:val="156082" w:themeColor="accent1"/>
+        </w:rPr>
+        <w:t>Thank you for your comment. We have added language to the methods section to add clarity to these points:</w:t>
+      </w:r>
+    </w:p>
+    <w:p>
+      <w:pPr>
+        <w:ind w:left="720"/>
+        <w:rPr>
+          <w:rFonts w:ascii="Times New Roman" w:hAnsi="Times New Roman" w:cs="Times New Roman"/>
+          <w:color w:val="156082" w:themeColor="accent1"/>
+        </w:rPr>
+      </w:pPr>
+    </w:p>
+    <w:p>
+      <w:pPr>
+        <w:ind w:left="1440"/>
+        <w:rPr>
+          <w:rFonts w:ascii="Times New Roman" w:hAnsi="Times New Roman" w:cs="Times New Roman"/>
+          <w:color w:val="156082" w:themeColor="accent1"/>
+        </w:rPr>
+      </w:pPr>
+      <w:r>
+        <w:rPr>
+          <w:rFonts w:ascii="Times New Roman" w:hAnsi="Times New Roman" w:cs="Times New Roman"/>
+          <w:color w:val="156082" w:themeColor="accent1"/>
+        </w:rPr>
+        <w:t>“</w:t>
+      </w:r>
+      <w:r>
+        <w:rPr>
+          <w:rFonts w:ascii="Times New Roman" w:hAnsi="Times New Roman" w:cs="Times New Roman"/>
+          <w:color w:val="156082" w:themeColor="accent1"/>
+        </w:rPr>
+        <w:t>To calculate the PAF, we used</w:t>
+      </w:r>
+      <w:r>
+        <w:rPr>
+          <w:rFonts w:ascii="Times New Roman" w:hAnsi="Times New Roman" w:cs="Times New Roman"/>
+          <w:color w:val="156082" w:themeColor="accent1"/>
+        </w:rPr>
+        <w:t xml:space="preserve"> </w:t>
+      </w:r>
+      <w:r>
+        <w:rPr>
+          <w:rFonts w:ascii="Times New Roman" w:hAnsi="Times New Roman" w:cs="Times New Roman"/>
+          <w:color w:val="156082" w:themeColor="accent1"/>
+        </w:rPr>
+        <w:t>the hazard ratio (</w:t>
+      </w:r>
+      <w:r>
+        <w:rPr>
+          <w:rFonts w:ascii="Times New Roman" w:hAnsi="Times New Roman" w:cs="Times New Roman"/>
+          <w:i/>
+          <w:iCs/>
+          <w:color w:val="156082" w:themeColor="accent1"/>
+        </w:rPr>
+        <w:t>HR</w:t>
+      </w:r>
+      <w:r>
+        <w:rPr>
+          <w:rFonts w:ascii="Times New Roman" w:hAnsi="Times New Roman" w:cs="Times New Roman"/>
+          <w:color w:val="156082" w:themeColor="accent1"/>
+        </w:rPr>
+        <w:t>) from a meta-analysis of the protective effect of NDVI on all-cause mortality, which found a pooled hazard ratio of 0.96 (95% confidence interval (CI): 0.94, 0.97) for each 0.1 increase in NDVI within 500m of a person’s home.</w:t>
+      </w:r>
+      <w:r>
+        <w:rPr>
+          <w:rFonts w:ascii="Times New Roman" w:hAnsi="Times New Roman" w:cs="Times New Roman"/>
+          <w:color w:val="156082" w:themeColor="accent1"/>
+        </w:rPr>
+        <w:t>”</w:t>
+      </w:r>
+    </w:p>
+    <w:p>
+      <w:pPr>
+        <w:ind w:left="720"/>
+        <w:rPr>
+          <w:rFonts w:ascii="Times New Roman" w:hAnsi="Times New Roman" w:cs="Times New Roman"/>
+          <w:color w:val="156082" w:themeColor="accent1"/>
+        </w:rPr>
+      </w:pPr>
+    </w:p>
+    <w:p>
+      <w:pPr>
+        <w:ind w:left="1440"/>
+        <w:rPr>
+          <w:rFonts w:ascii="Times New Roman" w:hAnsi="Times New Roman" w:cs="Times New Roman"/>
+          <w:color w:val="156082" w:themeColor="accent1"/>
+        </w:rPr>
+      </w:pPr>
+      <w:r>
+        <w:rPr>
+          <w:rFonts w:ascii="Times New Roman" w:hAnsi="Times New Roman" w:cs="Times New Roman"/>
+          <w:color w:val="156082" w:themeColor="accent1"/>
+        </w:rPr>
+        <w:t>“</w:t>
+      </w:r>
+      <w:r>
+        <w:rPr>
+          <w:rFonts w:ascii="Times New Roman" w:hAnsi="Times New Roman" w:cs="Times New Roman"/>
+          <w:color w:val="156082" w:themeColor="accent1"/>
+        </w:rPr>
+        <w:t>We used the difference between the average 2014-2018 and 2019-2023 population-weighted greenest season NDVI to define changes in urban greenspace</w:t>
+      </w:r>
+      <w:r>
+        <w:rPr>
+          <w:rFonts w:ascii="Times New Roman" w:hAnsi="Times New Roman" w:cs="Times New Roman"/>
+          <w:color w:val="156082" w:themeColor="accent1"/>
+        </w:rPr>
+        <w:t xml:space="preserve"> at the 100m pixel (</w:t>
+      </w:r>
+      <w:proofErr w:type="spellStart"/>
+      <w:r>
+        <w:rPr>
+          <w:rFonts w:ascii="Times New Roman" w:hAnsi="Times New Roman" w:cs="Times New Roman"/>
+          <w:color w:val="156082" w:themeColor="accent1"/>
+        </w:rPr>
+        <w:t>i</w:t>
+      </w:r>
+      <w:proofErr w:type="spellEnd"/>
+      <w:r>
+        <w:rPr>
+          <w:rFonts w:ascii="Times New Roman" w:hAnsi="Times New Roman" w:cs="Times New Roman"/>
+          <w:color w:val="156082" w:themeColor="accent1"/>
+        </w:rPr>
+        <w:t>) level to align with the resolution of our population dataset</w:t>
+      </w:r>
+      <w:r>
+        <w:rPr>
+          <w:rFonts w:ascii="Times New Roman" w:hAnsi="Times New Roman" w:cs="Times New Roman"/>
+          <w:color w:val="156082" w:themeColor="accent1"/>
+        </w:rPr>
+        <w:t xml:space="preserve"> (</w:t>
+      </w:r>
+      <m:oMath>
+        <m:r>
+          <w:rPr>
+            <w:rFonts w:ascii="Cambria Math" w:hAnsi="Cambria Math" w:cs="Times New Roman"/>
+            <w:color w:val="156082" w:themeColor="accent1"/>
+          </w:rPr>
+          <m:t>ΔNDV</m:t>
+        </m:r>
+        <m:sSub>
+          <m:sSubPr>
+            <m:ctrlPr>
+              <w:rPr>
+                <w:rFonts w:ascii="Cambria Math" w:hAnsi="Cambria Math" w:cs="Times New Roman"/>
+                <w:i/>
+                <w:color w:val="156082" w:themeColor="accent1"/>
+              </w:rPr>
+            </m:ctrlPr>
+          </m:sSubPr>
+          <m:e>
+            <m:r>
+              <w:rPr>
+                <w:rFonts w:ascii="Cambria Math" w:hAnsi="Cambria Math" w:cs="Times New Roman"/>
+                <w:color w:val="156082" w:themeColor="accent1"/>
+              </w:rPr>
+              <m:t>I</m:t>
+            </m:r>
+          </m:e>
+          <m:sub>
+            <m:r>
+              <w:rPr>
+                <w:rFonts w:ascii="Cambria Math" w:hAnsi="Cambria Math" w:cs="Times New Roman"/>
+                <w:color w:val="156082" w:themeColor="accent1"/>
+              </w:rPr>
+              <m:t>i</m:t>
+            </m:r>
+          </m:sub>
+        </m:sSub>
+      </m:oMath>
+      <w:r>
+        <w:rPr>
+          <w:rFonts w:ascii="Times New Roman" w:hAnsi="Times New Roman" w:cs="Times New Roman"/>
+          <w:color w:val="156082" w:themeColor="accent1"/>
+        </w:rPr>
+        <w:t>).</w:t>
+      </w:r>
+      <w:r>
+        <w:rPr>
+          <w:rFonts w:ascii="Times New Roman" w:hAnsi="Times New Roman" w:cs="Times New Roman"/>
+          <w:color w:val="156082" w:themeColor="accent1"/>
+        </w:rPr>
+        <w:t>”</w:t>
+      </w:r>
+    </w:p>
+    <w:p>
+      <w:pPr>
+        <w:ind w:left="720"/>
+        <w:rPr>
+          <w:rFonts w:ascii="Times New Roman" w:hAnsi="Times New Roman" w:cs="Times New Roman"/>
+          <w:color w:val="156082" w:themeColor="accent1"/>
+        </w:rPr>
+      </w:pPr>
+    </w:p>
+    <w:p>
+      <w:pPr>
+        <w:ind w:left="1440"/>
+        <w:rPr>
+          <w:rFonts w:ascii="Times New Roman" w:hAnsi="Times New Roman" w:cs="Times New Roman"/>
+          <w:color w:val="156082" w:themeColor="accent1"/>
+        </w:rPr>
+      </w:pPr>
+      <w:r>
+        <w:rPr>
+          <w:rFonts w:ascii="Times New Roman" w:hAnsi="Times New Roman" w:cs="Times New Roman"/>
+          <w:color w:val="156082" w:themeColor="accent1"/>
+        </w:rPr>
+        <w:t>“</w:t>
+      </w:r>
+      <w:r>
+        <w:rPr>
+          <w:rFonts w:ascii="Times New Roman" w:hAnsi="Times New Roman" w:cs="Times New Roman"/>
+          <w:color w:val="156082" w:themeColor="accent1"/>
+        </w:rPr>
+        <w:t>We then downscaled the NDVI dataset to the 100m resolution to align with our population dataset.</w:t>
+      </w:r>
+      <w:r>
+        <w:rPr>
+          <w:rFonts w:ascii="Times New Roman" w:hAnsi="Times New Roman" w:cs="Times New Roman"/>
+          <w:color w:val="156082" w:themeColor="accent1"/>
+        </w:rPr>
+        <w:t>”</w:t>
+      </w:r>
+    </w:p>
+    <w:p>
+      <w:pPr>
+        <w:pStyle w:val="ListParagraph"/>
         <w:rPr>
           <w:rFonts w:ascii="Times New Roman" w:hAnsi="Times New Roman" w:cs="Times New Roman"/>
         </w:rPr>
@@ -1832,7 +2559,126 @@
         <w:rPr>
           <w:rFonts w:ascii="Times New Roman" w:hAnsi="Times New Roman" w:cs="Times New Roman"/>
         </w:rPr>
-        <w:t>Line 309: is the IQR: 0.13 – 8.5?</w:t>
+        <w:t>Figure 3: what do the colored dots represent and the box plots? More details are needed in the caption.</w:t>
+      </w:r>
+    </w:p>
+    <w:p>
+      <w:pPr>
+        <w:pStyle w:val="ListParagraph"/>
+        <w:rPr>
+          <w:rFonts w:ascii="Times New Roman" w:hAnsi="Times New Roman" w:cs="Times New Roman"/>
+          <w:color w:val="156082" w:themeColor="accent1"/>
+        </w:rPr>
+      </w:pPr>
+    </w:p>
+    <w:p>
+      <w:pPr>
+        <w:pStyle w:val="ListParagraph"/>
+        <w:rPr>
+          <w:rFonts w:ascii="Times New Roman" w:hAnsi="Times New Roman" w:cs="Times New Roman"/>
+          <w:color w:val="156082" w:themeColor="accent1"/>
+        </w:rPr>
+      </w:pPr>
+      <w:r>
+        <w:rPr>
+          <w:rFonts w:ascii="Times New Roman" w:hAnsi="Times New Roman" w:cs="Times New Roman"/>
+          <w:color w:val="156082" w:themeColor="accent1"/>
+        </w:rPr>
+        <w:t>The dots represent cities. We’ve added text to the captions of Figure 3 and Figure 4 for clarity:</w:t>
+      </w:r>
+    </w:p>
+    <w:p>
+      <w:pPr>
+        <w:pStyle w:val="ListParagraph"/>
+        <w:rPr>
+          <w:rFonts w:ascii="Times New Roman" w:hAnsi="Times New Roman" w:cs="Times New Roman"/>
+          <w:color w:val="156082" w:themeColor="accent1"/>
+        </w:rPr>
+      </w:pPr>
+    </w:p>
+    <w:p>
+      <w:pPr>
+        <w:pStyle w:val="ListParagraph"/>
+        <w:rPr>
+          <w:rFonts w:ascii="Times New Roman" w:hAnsi="Times New Roman" w:cs="Times New Roman"/>
+          <w:color w:val="156082" w:themeColor="accent1"/>
+        </w:rPr>
+      </w:pPr>
+      <w:r>
+        <w:rPr>
+          <w:rFonts w:ascii="Times New Roman" w:hAnsi="Times New Roman" w:cs="Times New Roman"/>
+          <w:color w:val="156082" w:themeColor="accent1"/>
+        </w:rPr>
+        <w:tab/>
+      </w:r>
+      <w:r>
+        <w:rPr>
+          <w:rFonts w:ascii="Times New Roman" w:hAnsi="Times New Roman" w:cs="Times New Roman"/>
+          <w:color w:val="156082" w:themeColor="accent1"/>
+        </w:rPr>
+        <w:t>“</w:t>
+      </w:r>
+      <w:r>
+        <w:rPr>
+          <w:rFonts w:ascii="Times New Roman" w:hAnsi="Times New Roman" w:cs="Times New Roman"/>
+          <w:i/>
+          <w:iCs/>
+          <w:color w:val="156082" w:themeColor="accent1"/>
+        </w:rPr>
+        <w:t xml:space="preserve">Each dot represents a city, colored by </w:t>
+      </w:r>
+      <w:r>
+        <w:rPr>
+          <w:rFonts w:ascii="Times New Roman" w:hAnsi="Times New Roman" w:cs="Times New Roman"/>
+          <w:i/>
+          <w:iCs/>
+          <w:color w:val="156082" w:themeColor="accent1"/>
+        </w:rPr>
+        <w:t>geographic region</w:t>
+      </w:r>
+      <w:r>
+        <w:rPr>
+          <w:rFonts w:ascii="Times New Roman" w:hAnsi="Times New Roman" w:cs="Times New Roman"/>
+          <w:i/>
+          <w:iCs/>
+          <w:color w:val="156082" w:themeColor="accent1"/>
+        </w:rPr>
+        <w:t>.”</w:t>
+      </w:r>
+    </w:p>
+    <w:p>
+      <w:pPr>
+        <w:pStyle w:val="ListParagraph"/>
+        <w:rPr>
+          <w:rFonts w:ascii="Times New Roman" w:hAnsi="Times New Roman" w:cs="Times New Roman"/>
+          <w:color w:val="156082" w:themeColor="accent1"/>
+        </w:rPr>
+      </w:pPr>
+      <w:r>
+        <w:rPr>
+          <w:rFonts w:ascii="Times New Roman" w:hAnsi="Times New Roman" w:cs="Times New Roman"/>
+          <w:color w:val="156082" w:themeColor="accent1"/>
+        </w:rPr>
+        <w:tab/>
+        <w:t>“</w:t>
+      </w:r>
+      <w:r>
+        <w:rPr>
+          <w:rFonts w:ascii="Times New Roman" w:hAnsi="Times New Roman" w:cs="Times New Roman"/>
+          <w:i/>
+          <w:iCs/>
+          <w:color w:val="156082" w:themeColor="accent1"/>
+        </w:rPr>
+        <w:t>Each dot represents a city, colored by climate classification.</w:t>
+      </w:r>
+      <w:r>
+        <w:rPr>
+          <w:rFonts w:ascii="Times New Roman" w:hAnsi="Times New Roman" w:cs="Times New Roman"/>
+          <w:i/>
+          <w:iCs/>
+          <w:color w:val="156082" w:themeColor="accent1"/>
+        </w:rPr>
+        <w:t>”</w:t>
       </w:r>
     </w:p>
     <w:p>
@@ -1857,38 +2703,75 @@
         <w:rPr>
           <w:rFonts w:ascii="Times New Roman" w:hAnsi="Times New Roman" w:cs="Times New Roman"/>
         </w:rPr>
-        <w:t xml:space="preserve">Line 319: this section is confusing. What does a median change in mortality of 0.01 fewer </w:t>
-      </w:r>
-      <w:proofErr w:type="gramStart"/>
-      <w:r>
-        <w:rPr>
-          <w:rFonts w:ascii="Times New Roman" w:hAnsi="Times New Roman" w:cs="Times New Roman"/>
-        </w:rPr>
-        <w:t>means</w:t>
-      </w:r>
-      <w:proofErr w:type="gramEnd"/>
-      <w:r>
-        <w:rPr>
-          <w:rFonts w:ascii="Times New Roman" w:hAnsi="Times New Roman" w:cs="Times New Roman"/>
-        </w:rPr>
-        <w:t>? There is mention of a change in NDVI in that sentence, but how much change?</w:t>
-      </w:r>
-      <w:r>
-        <w:rPr>
-          <w:rFonts w:ascii="Times New Roman" w:hAnsi="Times New Roman" w:cs="Times New Roman"/>
-        </w:rPr>
-        <w:t xml:space="preserve"> </w:t>
-      </w:r>
-      <w:r>
-        <w:rPr>
-          <w:rFonts w:ascii="Times New Roman" w:hAnsi="Times New Roman" w:cs="Times New Roman"/>
-        </w:rPr>
-        <w:t>Also, it would be useful to contextualize changes in NDVI due to various factors. E.g. the mentioned 0.19 change in NDVI how can that be interpreted? Is it typical of a greener season due to more favorable weather conditions or is it the change expected when land use changes from urban/concrete to forest? Some references are needed through the text.</w:t>
+        <w:t>Line 309: is the IQR: 0.13 – 8.5?</w:t>
       </w:r>
     </w:p>
     <w:p>
       <w:pPr>
         <w:pStyle w:val="ListParagraph"/>
+        <w:rPr>
+          <w:rFonts w:ascii="Times New Roman" w:hAnsi="Times New Roman" w:cs="Times New Roman"/>
+        </w:rPr>
+      </w:pPr>
+    </w:p>
+    <w:p>
+      <w:pPr>
+        <w:pStyle w:val="ListParagraph"/>
+        <w:rPr>
+          <w:rFonts w:ascii="Times New Roman" w:hAnsi="Times New Roman" w:cs="Times New Roman"/>
+          <w:color w:val="156082" w:themeColor="accent1"/>
+        </w:rPr>
+      </w:pPr>
+      <w:r>
+        <w:rPr>
+          <w:rFonts w:ascii="Times New Roman" w:hAnsi="Times New Roman" w:cs="Times New Roman"/>
+          <w:color w:val="156082" w:themeColor="accent1"/>
+        </w:rPr>
+        <w:t>Because this was reporting fewer deaths, we had arranged the IQR from 8.5-0.13. In response to your comment, we have rearranged from 0.13-8.5,</w:t>
+      </w:r>
+    </w:p>
+    <w:p>
+      <w:pPr>
+        <w:pStyle w:val="ListParagraph"/>
+        <w:rPr>
+          <w:rFonts w:ascii="Times New Roman" w:hAnsi="Times New Roman" w:cs="Times New Roman"/>
+          <w:color w:val="156082" w:themeColor="accent1"/>
+        </w:rPr>
+      </w:pPr>
+    </w:p>
+    <w:p>
+      <w:pPr>
+        <w:pStyle w:val="ListParagraph"/>
+        <w:ind w:left="1440"/>
+        <w:rPr>
+          <w:rFonts w:ascii="Times New Roman" w:hAnsi="Times New Roman" w:cs="Times New Roman"/>
+          <w:color w:val="156082" w:themeColor="accent1"/>
+        </w:rPr>
+      </w:pPr>
+      <w:r>
+        <w:rPr>
+          <w:rFonts w:ascii="Times New Roman" w:hAnsi="Times New Roman" w:cs="Times New Roman"/>
+          <w:color w:val="156082" w:themeColor="accent1"/>
+        </w:rPr>
+        <w:t>“</w:t>
+      </w:r>
+      <w:r>
+        <w:rPr>
+          <w:rFonts w:ascii="Times New Roman" w:hAnsi="Times New Roman" w:cs="Times New Roman"/>
+          <w:color w:val="156082" w:themeColor="accent1"/>
+        </w:rPr>
+        <w:t>Eastern Asia had a median reduction of 4.72 (IQR: 0.13, 8.52) annual premature deaths per 100,000 population</w:t>
+      </w:r>
+      <w:r>
+        <w:rPr>
+          <w:rFonts w:ascii="Times New Roman" w:hAnsi="Times New Roman" w:cs="Times New Roman"/>
+          <w:color w:val="156082" w:themeColor="accent1"/>
+        </w:rPr>
+        <w:t>…”</w:t>
+      </w:r>
+    </w:p>
+    <w:p>
+      <w:pPr>
         <w:rPr>
           <w:rFonts w:ascii="Times New Roman" w:hAnsi="Times New Roman" w:cs="Times New Roman"/>
         </w:rPr>
@@ -1909,12 +2792,189 @@
         <w:rPr>
           <w:rFonts w:ascii="Times New Roman" w:hAnsi="Times New Roman" w:cs="Times New Roman"/>
         </w:rPr>
-        <w:t>Line 326: the ranges expressed as “fewer to more” are quite confusing, so it would be clearer if there was a sentence explaining how this wording will be used and interpreted</w:t>
+        <w:t xml:space="preserve">Line 319: this section is confusing. What does a median change in mortality of 0.01 fewer </w:t>
+      </w:r>
+      <w:proofErr w:type="gramStart"/>
+      <w:r>
+        <w:rPr>
+          <w:rFonts w:ascii="Times New Roman" w:hAnsi="Times New Roman" w:cs="Times New Roman"/>
+        </w:rPr>
+        <w:t>means</w:t>
+      </w:r>
+      <w:proofErr w:type="gramEnd"/>
+      <w:r>
+        <w:rPr>
+          <w:rFonts w:ascii="Times New Roman" w:hAnsi="Times New Roman" w:cs="Times New Roman"/>
+        </w:rPr>
+        <w:t>? There is mention of a change in NDVI in that sentence, but how much change?</w:t>
+      </w:r>
+      <w:r>
+        <w:rPr>
+          <w:rFonts w:ascii="Times New Roman" w:hAnsi="Times New Roman" w:cs="Times New Roman"/>
+        </w:rPr>
+        <w:t xml:space="preserve"> </w:t>
+      </w:r>
+      <w:r>
+        <w:rPr>
+          <w:rFonts w:ascii="Times New Roman" w:hAnsi="Times New Roman" w:cs="Times New Roman"/>
+        </w:rPr>
+        <w:t>Also, it would be useful to contextualize changes in NDVI due to various factors. E.g. the mentioned 0.19 change in NDVI how can that be interpreted? Is it typical of a greener season due to more favorable weather conditions or is it the change expected when land use changes from urban/concrete to forest? Some references are needed through the text.</w:t>
       </w:r>
     </w:p>
     <w:p>
       <w:pPr>
         <w:pStyle w:val="ListParagraph"/>
+        <w:rPr>
+          <w:rFonts w:ascii="Times New Roman" w:hAnsi="Times New Roman" w:cs="Times New Roman"/>
+        </w:rPr>
+      </w:pPr>
+    </w:p>
+    <w:p>
+      <w:pPr>
+        <w:pStyle w:val="ListParagraph"/>
+        <w:tabs>
+          <w:tab w:val="left" w:pos="4272"/>
+        </w:tabs>
+        <w:rPr>
+          <w:rFonts w:ascii="Times New Roman" w:hAnsi="Times New Roman" w:cs="Times New Roman"/>
+          <w:color w:val="156082" w:themeColor="accent1"/>
+        </w:rPr>
+      </w:pPr>
+      <w:r>
+        <w:rPr>
+          <w:rFonts w:ascii="Times New Roman" w:hAnsi="Times New Roman" w:cs="Times New Roman"/>
+          <w:color w:val="156082" w:themeColor="accent1"/>
+        </w:rPr>
+        <w:lastRenderedPageBreak/>
+        <w:t xml:space="preserve">Thank you for your comment. </w:t>
+      </w:r>
+      <w:r>
+        <w:rPr>
+          <w:rFonts w:ascii="Times New Roman" w:hAnsi="Times New Roman" w:cs="Times New Roman"/>
+          <w:color w:val="156082" w:themeColor="accent1"/>
+        </w:rPr>
+        <w:t>We have reworded the beginning of this paragraph as well as moved the “</w:t>
+      </w:r>
+      <w:r>
+        <w:rPr>
+          <w:rFonts w:ascii="Times New Roman" w:hAnsi="Times New Roman" w:cs="Times New Roman"/>
+          <w:color w:val="156082" w:themeColor="accent1"/>
+        </w:rPr>
+        <w:t>deaths per 100,000</w:t>
+      </w:r>
+      <w:r>
+        <w:rPr>
+          <w:rFonts w:ascii="Times New Roman" w:hAnsi="Times New Roman" w:cs="Times New Roman"/>
+          <w:color w:val="156082" w:themeColor="accent1"/>
+        </w:rPr>
+        <w:t>” before the ranges to make this section easier to read. The changes in NDVI refer to the changes reported earlier in the paper.</w:t>
+      </w:r>
+    </w:p>
+    <w:p>
+      <w:pPr>
+        <w:pStyle w:val="ListParagraph"/>
+        <w:tabs>
+          <w:tab w:val="left" w:pos="4272"/>
+        </w:tabs>
+        <w:rPr>
+          <w:rFonts w:ascii="Times New Roman" w:hAnsi="Times New Roman" w:cs="Times New Roman"/>
+          <w:color w:val="156082" w:themeColor="accent1"/>
+        </w:rPr>
+      </w:pPr>
+    </w:p>
+    <w:p>
+      <w:pPr>
+        <w:pStyle w:val="ListParagraph"/>
+        <w:tabs>
+          <w:tab w:val="left" w:pos="4272"/>
+        </w:tabs>
+        <w:ind w:left="1440"/>
+        <w:rPr>
+          <w:rFonts w:ascii="Times New Roman" w:hAnsi="Times New Roman" w:cs="Times New Roman"/>
+          <w:color w:val="156082" w:themeColor="accent1"/>
+        </w:rPr>
+      </w:pPr>
+      <w:r>
+        <w:rPr>
+          <w:rFonts w:ascii="Times New Roman" w:hAnsi="Times New Roman" w:cs="Times New Roman"/>
+          <w:color w:val="156082" w:themeColor="accent1"/>
+        </w:rPr>
+        <w:t>“We also considered</w:t>
+      </w:r>
+      <w:r>
+        <w:rPr>
+          <w:rFonts w:ascii="Times New Roman" w:hAnsi="Times New Roman" w:cs="Times New Roman"/>
+          <w:color w:val="156082" w:themeColor="accent1"/>
+        </w:rPr>
+        <w:t xml:space="preserve"> </w:t>
+      </w:r>
+      <w:r>
+        <w:rPr>
+          <w:rFonts w:ascii="Times New Roman" w:hAnsi="Times New Roman" w:cs="Times New Roman"/>
+          <w:color w:val="156082" w:themeColor="accent1"/>
+        </w:rPr>
+        <w:t>NDVI-associated mortality changes by climate classification. Arid cities had stable NDVI values over time, and this was reflected in the median associated changes in mortality, which was very close to zero at 0.01 fewer deaths per 100,000 (range: 12.90 fewer to 12.14 more) (Fig. 5B).</w:t>
+      </w:r>
+      <w:r>
+        <w:rPr>
+          <w:rFonts w:ascii="Times New Roman" w:hAnsi="Times New Roman" w:cs="Times New Roman"/>
+          <w:color w:val="156082" w:themeColor="accent1"/>
+        </w:rPr>
+        <w:t>”</w:t>
+      </w:r>
+    </w:p>
+    <w:p>
+      <w:pPr>
+        <w:tabs>
+          <w:tab w:val="left" w:pos="4272"/>
+        </w:tabs>
+        <w:rPr>
+          <w:rFonts w:ascii="Times New Roman" w:hAnsi="Times New Roman" w:cs="Times New Roman"/>
+          <w:color w:val="156082" w:themeColor="accent1"/>
+        </w:rPr>
+      </w:pPr>
+    </w:p>
+    <w:p>
+      <w:pPr>
+        <w:pStyle w:val="ListParagraph"/>
+        <w:tabs>
+          <w:tab w:val="left" w:pos="4272"/>
+        </w:tabs>
+        <w:rPr>
+          <w:rFonts w:ascii="Times New Roman" w:hAnsi="Times New Roman" w:cs="Times New Roman"/>
+          <w:color w:val="156082" w:themeColor="accent1"/>
+        </w:rPr>
+      </w:pPr>
+      <w:r>
+        <w:rPr>
+          <w:rFonts w:ascii="Times New Roman" w:hAnsi="Times New Roman" w:cs="Times New Roman"/>
+          <w:color w:val="156082" w:themeColor="accent1"/>
+        </w:rPr>
+        <w:t xml:space="preserve">Because we are averaging across all cities within a climate classification or region, it is hard to contextualize the NDVI changes. For example, if they were to increase from 0.0 to 0.1 this would mean that the area went from urban or barren land to sparsely vegetated, while an increase from 0.3 to 0.4 would represent an increase in the density or health (more green leaves) of the vegetation. We are averaging spatially within cities </w:t>
+      </w:r>
+      <w:proofErr w:type="gramStart"/>
+      <w:r>
+        <w:rPr>
+          <w:rFonts w:ascii="Times New Roman" w:hAnsi="Times New Roman" w:cs="Times New Roman"/>
+          <w:color w:val="156082" w:themeColor="accent1"/>
+        </w:rPr>
+        <w:t>and also</w:t>
+      </w:r>
+      <w:proofErr w:type="gramEnd"/>
+      <w:r>
+        <w:rPr>
+          <w:rFonts w:ascii="Times New Roman" w:hAnsi="Times New Roman" w:cs="Times New Roman"/>
+          <w:color w:val="156082" w:themeColor="accent1"/>
+        </w:rPr>
+        <w:t xml:space="preserve"> across all cities within these groupings so there is no easy interpretation of this increase.  </w:t>
+      </w:r>
+    </w:p>
+    <w:p>
+      <w:pPr>
+        <w:pStyle w:val="ListParagraph"/>
+        <w:tabs>
+          <w:tab w:val="left" w:pos="4272"/>
+        </w:tabs>
         <w:rPr>
           <w:rFonts w:ascii="Times New Roman" w:hAnsi="Times New Roman" w:cs="Times New Roman"/>
         </w:rPr>
@@ -1935,12 +2995,76 @@
         <w:rPr>
           <w:rFonts w:ascii="Times New Roman" w:hAnsi="Times New Roman" w:cs="Times New Roman"/>
         </w:rPr>
-        <w:t>Figure 5: remove “Associated”.</w:t>
-      </w:r>
-    </w:p>
-    <w:p>
-      <w:pPr>
-        <w:ind w:left="360"/>
+        <w:t>Line 326: the ranges expressed as “fewer to more” are quite confusing, so it would be clearer if there was a sentence explaining how this wording will be used and interpreted</w:t>
+      </w:r>
+    </w:p>
+    <w:p>
+      <w:pPr>
+        <w:pStyle w:val="ListParagraph"/>
+        <w:rPr>
+          <w:rFonts w:ascii="Times New Roman" w:hAnsi="Times New Roman" w:cs="Times New Roman"/>
+        </w:rPr>
+      </w:pPr>
+    </w:p>
+    <w:p>
+      <w:pPr>
+        <w:pStyle w:val="ListParagraph"/>
+        <w:rPr>
+          <w:rFonts w:ascii="Times New Roman" w:hAnsi="Times New Roman" w:cs="Times New Roman"/>
+          <w:color w:val="156082" w:themeColor="accent1"/>
+        </w:rPr>
+      </w:pPr>
+      <w:r>
+        <w:rPr>
+          <w:rFonts w:ascii="Times New Roman" w:hAnsi="Times New Roman" w:cs="Times New Roman"/>
+          <w:color w:val="156082" w:themeColor="accent1"/>
+        </w:rPr>
+        <w:t>We have added text to be more explicit about the interpretation of this wording.</w:t>
+      </w:r>
+    </w:p>
+    <w:p>
+      <w:pPr>
+        <w:pStyle w:val="ListParagraph"/>
+        <w:rPr>
+          <w:rFonts w:ascii="Times New Roman" w:hAnsi="Times New Roman" w:cs="Times New Roman"/>
+          <w:color w:val="156082" w:themeColor="accent1"/>
+        </w:rPr>
+      </w:pPr>
+    </w:p>
+    <w:p>
+      <w:pPr>
+        <w:pStyle w:val="ListParagraph"/>
+        <w:ind w:left="1440"/>
+        <w:rPr>
+          <w:rFonts w:ascii="Times New Roman" w:hAnsi="Times New Roman" w:cs="Times New Roman"/>
+          <w:color w:val="156082" w:themeColor="accent1"/>
+        </w:rPr>
+      </w:pPr>
+      <w:r>
+        <w:rPr>
+          <w:rFonts w:ascii="Times New Roman" w:hAnsi="Times New Roman" w:cs="Times New Roman"/>
+          <w:color w:val="156082" w:themeColor="accent1"/>
+        </w:rPr>
+        <w:t>“</w:t>
+      </w:r>
+      <w:r>
+        <w:rPr>
+          <w:rFonts w:ascii="Times New Roman" w:hAnsi="Times New Roman" w:cs="Times New Roman"/>
+          <w:color w:val="156082" w:themeColor="accent1"/>
+        </w:rPr>
+        <w:t>The premature mortality impact from urban greenspace change was not evenly distributed around the world, with fewer associated deaths in areas that experience increases in NDVI across the time periods and more associated deaths in areas where NDVI decreased (Fig. 5A). The range in associated mortality from greenspace changes spanned fewer to more deaths, reflecting that there were cities across all regions that experienced both increases and decreases in NDVI.</w:t>
+      </w:r>
+      <w:r>
+        <w:rPr>
+          <w:rFonts w:ascii="Times New Roman" w:hAnsi="Times New Roman" w:cs="Times New Roman"/>
+          <w:color w:val="156082" w:themeColor="accent1"/>
+        </w:rPr>
+        <w:t xml:space="preserve">” </w:t>
+      </w:r>
+    </w:p>
+    <w:p>
+      <w:pPr>
+        <w:pStyle w:val="ListParagraph"/>
         <w:rPr>
           <w:rFonts w:ascii="Times New Roman" w:hAnsi="Times New Roman" w:cs="Times New Roman"/>
         </w:rPr>
@@ -1961,12 +3085,100 @@
         <w:rPr>
           <w:rFonts w:ascii="Times New Roman" w:hAnsi="Times New Roman" w:cs="Times New Roman"/>
         </w:rPr>
-        <w:t>Line 385: the impact on individual cities would be very relevant to be discussed and possibly compared with cities in the same region that do not experience such changes.</w:t>
+        <w:t>Figure 5: remove “Associated”.</w:t>
       </w:r>
     </w:p>
     <w:p>
       <w:pPr>
         <w:pStyle w:val="ListParagraph"/>
+        <w:rPr>
+          <w:rFonts w:ascii="Times New Roman" w:hAnsi="Times New Roman" w:cs="Times New Roman"/>
+        </w:rPr>
+      </w:pPr>
+    </w:p>
+    <w:p>
+      <w:pPr>
+        <w:pStyle w:val="ListParagraph"/>
+        <w:rPr>
+          <w:rFonts w:ascii="Times New Roman" w:hAnsi="Times New Roman" w:cs="Times New Roman"/>
+          <w:color w:val="156082" w:themeColor="accent1"/>
+        </w:rPr>
+      </w:pPr>
+      <w:r>
+        <w:rPr>
+          <w:rFonts w:ascii="Times New Roman" w:hAnsi="Times New Roman" w:cs="Times New Roman"/>
+          <w:color w:val="156082" w:themeColor="accent1"/>
+        </w:rPr>
+        <w:t>We have changed the figure caption to:</w:t>
+      </w:r>
+    </w:p>
+    <w:p>
+      <w:pPr>
+        <w:pStyle w:val="ListParagraph"/>
+        <w:rPr>
+          <w:rFonts w:ascii="Times New Roman" w:hAnsi="Times New Roman" w:cs="Times New Roman"/>
+          <w:color w:val="156082" w:themeColor="accent1"/>
+        </w:rPr>
+      </w:pPr>
+    </w:p>
+    <w:p>
+      <w:pPr>
+        <w:pStyle w:val="ListParagraph"/>
+        <w:ind w:left="1440"/>
+        <w:rPr>
+          <w:rFonts w:ascii="Times New Roman" w:hAnsi="Times New Roman" w:cs="Times New Roman"/>
+          <w:color w:val="156082" w:themeColor="accent1"/>
+        </w:rPr>
+      </w:pPr>
+      <w:r>
+        <w:rPr>
+          <w:rFonts w:ascii="Times New Roman" w:hAnsi="Times New Roman" w:cs="Times New Roman"/>
+          <w:i/>
+          <w:iCs/>
+          <w:color w:val="156082" w:themeColor="accent1"/>
+        </w:rPr>
+        <w:t>“</w:t>
+      </w:r>
+      <w:r>
+        <w:rPr>
+          <w:rFonts w:ascii="Times New Roman" w:hAnsi="Times New Roman" w:cs="Times New Roman"/>
+          <w:i/>
+          <w:iCs/>
+          <w:color w:val="156082" w:themeColor="accent1"/>
+        </w:rPr>
+        <w:t>Changes in city-level mortality per 100,000 population associated with</w:t>
+      </w:r>
+      <w:r>
+        <w:rPr>
+          <w:rFonts w:ascii="Times New Roman" w:hAnsi="Times New Roman" w:cs="Times New Roman"/>
+          <w:i/>
+          <w:iCs/>
+          <w:color w:val="156082" w:themeColor="accent1"/>
+        </w:rPr>
+        <w:t xml:space="preserve"> </w:t>
+      </w:r>
+      <w:r>
+        <w:rPr>
+          <w:rFonts w:ascii="Times New Roman" w:hAnsi="Times New Roman" w:cs="Times New Roman"/>
+          <w:i/>
+          <w:iCs/>
+          <w:color w:val="156082" w:themeColor="accent1"/>
+        </w:rPr>
+        <w:t>changes in average population-weighted peak season Normalized Difference Vegetation Index (NDVI) from 2014-2018 to 2019-2023 to the 2020 population, by geographical region (panel A) and climate classification (panel B).</w:t>
+      </w:r>
+      <w:r>
+        <w:rPr>
+          <w:rFonts w:ascii="Times New Roman" w:hAnsi="Times New Roman" w:cs="Times New Roman"/>
+          <w:i/>
+          <w:iCs/>
+          <w:color w:val="156082" w:themeColor="accent1"/>
+        </w:rPr>
+        <w:t>”</w:t>
+      </w:r>
+    </w:p>
+    <w:p>
+      <w:pPr>
+        <w:ind w:left="360"/>
         <w:rPr>
           <w:rFonts w:ascii="Times New Roman" w:hAnsi="Times New Roman" w:cs="Times New Roman"/>
         </w:rPr>
@@ -1983,11 +3195,19 @@
           <w:rFonts w:ascii="Times New Roman" w:hAnsi="Times New Roman" w:cs="Times New Roman"/>
         </w:rPr>
       </w:pPr>
-      <w:r>
-        <w:rPr>
-          <w:rFonts w:ascii="Times New Roman" w:hAnsi="Times New Roman" w:cs="Times New Roman"/>
-        </w:rPr>
-        <w:t>Line 419: most of the paper mentioned that NDVI had remained stable over the period analyzed. However, the authors mention that NDVI has decreased over time. This seems to contradict what discussed before.</w:t>
+      <w:commentRangeStart w:id="2"/>
+      <w:r>
+        <w:rPr>
+          <w:rFonts w:ascii="Times New Roman" w:hAnsi="Times New Roman" w:cs="Times New Roman"/>
+        </w:rPr>
+        <w:t>Line 385: the impact on individual cities would be very relevant to be discussed and possibly compared with cities in the same region that do not experience such changes.</w:t>
+      </w:r>
+      <w:commentRangeEnd w:id="2"/>
+      <w:r>
+        <w:rPr>
+          <w:rStyle w:val="CommentReference"/>
+        </w:rPr>
+        <w:commentReference w:id="2"/>
       </w:r>
     </w:p>
     <w:p>
@@ -2013,7 +3233,122 @@
         <w:rPr>
           <w:rFonts w:ascii="Times New Roman" w:hAnsi="Times New Roman" w:cs="Times New Roman"/>
         </w:rPr>
+        <w:t>Line 419: most of the paper mentioned that NDVI had remained stable over the period analyzed. However, the authors mention that NDVI has decreased over time. This seems to contradict what discussed before.</w:t>
+      </w:r>
+    </w:p>
+    <w:p>
+      <w:pPr>
+        <w:pStyle w:val="ListParagraph"/>
+        <w:rPr>
+          <w:rFonts w:ascii="Times New Roman" w:hAnsi="Times New Roman" w:cs="Times New Roman"/>
+        </w:rPr>
+      </w:pPr>
+    </w:p>
+    <w:p>
+      <w:pPr>
+        <w:pStyle w:val="ListParagraph"/>
+        <w:rPr>
+          <w:rFonts w:ascii="Times New Roman" w:hAnsi="Times New Roman" w:cs="Times New Roman"/>
+          <w:color w:val="156082" w:themeColor="accent1"/>
+        </w:rPr>
+      </w:pPr>
+      <w:r>
+        <w:rPr>
+          <w:rFonts w:ascii="Times New Roman" w:hAnsi="Times New Roman" w:cs="Times New Roman"/>
+          <w:color w:val="156082" w:themeColor="accent1"/>
+        </w:rPr>
+        <w:lastRenderedPageBreak/>
+        <w:t>This reference is to just North American cities for the comparison with Brochu et al. We have added an explicit reference to North America in this sentence for clarity.</w:t>
+      </w:r>
+    </w:p>
+    <w:p>
+      <w:pPr>
+        <w:pStyle w:val="ListParagraph"/>
+        <w:rPr>
+          <w:rFonts w:ascii="Times New Roman" w:hAnsi="Times New Roman" w:cs="Times New Roman"/>
+          <w:color w:val="156082" w:themeColor="accent1"/>
+        </w:rPr>
+      </w:pPr>
+    </w:p>
+    <w:p>
+      <w:pPr>
+        <w:pStyle w:val="ListParagraph"/>
+        <w:ind w:left="1440"/>
+        <w:rPr>
+          <w:rFonts w:ascii="Times New Roman" w:hAnsi="Times New Roman" w:cs="Times New Roman"/>
+          <w:color w:val="156082" w:themeColor="accent1"/>
+        </w:rPr>
+      </w:pPr>
+      <w:r>
+        <w:rPr>
+          <w:rFonts w:ascii="Times New Roman" w:hAnsi="Times New Roman" w:cs="Times New Roman"/>
+          <w:color w:val="156082" w:themeColor="accent1"/>
+        </w:rPr>
+        <w:t>“</w:t>
+      </w:r>
+      <w:r>
+        <w:rPr>
+          <w:rFonts w:ascii="Times New Roman" w:hAnsi="Times New Roman" w:cs="Times New Roman"/>
+          <w:color w:val="156082" w:themeColor="accent1"/>
+        </w:rPr>
+        <w:t>Furthermore, we found that NDVI decreased in North American cities over our study period, explaining the difference in sign of our results</w:t>
+      </w:r>
+      <w:r>
+        <w:rPr>
+          <w:rFonts w:ascii="Times New Roman" w:hAnsi="Times New Roman" w:cs="Times New Roman"/>
+          <w:color w:val="156082" w:themeColor="accent1"/>
+        </w:rPr>
+        <w:t>”</w:t>
+      </w:r>
+    </w:p>
+    <w:p>
+      <w:pPr>
+        <w:pStyle w:val="ListParagraph"/>
+        <w:rPr>
+          <w:rFonts w:ascii="Times New Roman" w:hAnsi="Times New Roman" w:cs="Times New Roman"/>
+        </w:rPr>
+      </w:pPr>
+    </w:p>
+    <w:p>
+      <w:pPr>
+        <w:pStyle w:val="ListParagraph"/>
+        <w:numPr>
+          <w:ilvl w:val="1"/>
+          <w:numId w:val="5"/>
+        </w:numPr>
+        <w:rPr>
+          <w:rFonts w:ascii="Times New Roman" w:hAnsi="Times New Roman" w:cs="Times New Roman"/>
+        </w:rPr>
+      </w:pPr>
+      <w:r>
+        <w:rPr>
+          <w:rFonts w:ascii="Times New Roman" w:hAnsi="Times New Roman" w:cs="Times New Roman"/>
+        </w:rPr>
         <w:t>Conclusions are too short. I suggest merging with discussion.</w:t>
+      </w:r>
+    </w:p>
+    <w:p>
+      <w:pPr>
+        <w:pStyle w:val="ListParagraph"/>
+        <w:rPr>
+          <w:rFonts w:ascii="Times New Roman" w:hAnsi="Times New Roman" w:cs="Times New Roman"/>
+        </w:rPr>
+      </w:pPr>
+    </w:p>
+    <w:p>
+      <w:pPr>
+        <w:pStyle w:val="ListParagraph"/>
+        <w:rPr>
+          <w:rFonts w:ascii="Times New Roman" w:hAnsi="Times New Roman" w:cs="Times New Roman"/>
+          <w:color w:val="156082" w:themeColor="accent1"/>
+        </w:rPr>
+      </w:pPr>
+      <w:r>
+        <w:rPr>
+          <w:rFonts w:ascii="Times New Roman" w:hAnsi="Times New Roman" w:cs="Times New Roman"/>
+          <w:color w:val="156082" w:themeColor="accent1"/>
+        </w:rPr>
+        <w:t>Thank you for your comment. We have followed the ERL article structure guidelines, which includes a separate Conclusion section.</w:t>
       </w:r>
     </w:p>
     <w:p>
@@ -2090,193 +3425,187 @@
           <w:rFonts w:ascii="Times New Roman" w:hAnsi="Times New Roman" w:cs="Times New Roman"/>
         </w:rPr>
         <w:br/>
-        <w:t xml:space="preserve">In this study, temporal changes in NDVI (i.e., the difference between 2014-2018 and 2019-2023) are translated to the differences in mortality. Temporal changes should be discriminated against spatial variations. In the original cohort studies on which the meta-analysis (Rojas-Rueda et al., </w:t>
-      </w:r>
-      <w:r>
-        <w:rPr>
-          <w:rFonts w:ascii="Times New Roman" w:hAnsi="Times New Roman" w:cs="Times New Roman"/>
+        <w:t>In this study, temporal changes in NDVI (i.e., the difference between 2014-2018 and 2019-2023) are translated to the differences in mortality. Temporal changes should be discriminated against spatial variations. In the original cohort studies on which the meta-analysis (Rojas-Rueda et al., 2019) is based, in principle, the risks are calculated from the spatial variation of the NDVI. It is also indicated that the temporal change in NDVI is not associated with mortality by a cited study (Ji et al., 2019). There is no justification for attributing the mortality to temporal changes in NDVI, as assumed in this study.</w:t>
+      </w:r>
+      <w:r>
+        <w:rPr>
+          <w:rFonts w:ascii="Times New Roman" w:hAnsi="Times New Roman" w:cs="Times New Roman"/>
+        </w:rPr>
+        <w:br/>
+      </w:r>
+    </w:p>
+    <w:p>
+      <w:pPr>
+        <w:rPr>
+          <w:rFonts w:ascii="Times New Roman" w:hAnsi="Times New Roman" w:cs="Times New Roman"/>
+          <w:color w:val="156082" w:themeColor="accent1"/>
+        </w:rPr>
+      </w:pPr>
+      <w:r>
+        <w:rPr>
+          <w:rFonts w:ascii="Times New Roman" w:hAnsi="Times New Roman" w:cs="Times New Roman"/>
+          <w:color w:val="156082" w:themeColor="accent1"/>
+        </w:rPr>
+        <w:t xml:space="preserve">Thank you for your comment. The exposure-response function provided by the Rojas-Rueda et al. meta-analysis </w:t>
+      </w:r>
+      <w:r>
+        <w:rPr>
+          <w:rFonts w:ascii="Times New Roman" w:hAnsi="Times New Roman" w:cs="Times New Roman"/>
+          <w:color w:val="156082" w:themeColor="accent1"/>
+        </w:rPr>
+        <w:t xml:space="preserve">does not specify </w:t>
+      </w:r>
+      <w:r>
+        <w:rPr>
+          <w:rFonts w:ascii="Times New Roman" w:hAnsi="Times New Roman" w:cs="Times New Roman"/>
+          <w:color w:val="156082" w:themeColor="accent1"/>
+        </w:rPr>
+        <w:t>an</w:t>
+      </w:r>
+      <w:r>
+        <w:rPr>
+          <w:rFonts w:ascii="Times New Roman" w:hAnsi="Times New Roman" w:cs="Times New Roman"/>
+          <w:color w:val="156082" w:themeColor="accent1"/>
+        </w:rPr>
+        <w:t xml:space="preserve"> exposure time </w:t>
+      </w:r>
+      <w:r>
+        <w:rPr>
+          <w:rFonts w:ascii="Times New Roman" w:hAnsi="Times New Roman" w:cs="Times New Roman"/>
+          <w:color w:val="156082" w:themeColor="accent1"/>
+        </w:rPr>
+        <w:t>scale</w:t>
+      </w:r>
+      <w:r>
+        <w:rPr>
+          <w:rFonts w:ascii="Times New Roman" w:hAnsi="Times New Roman" w:cs="Times New Roman"/>
+          <w:color w:val="156082" w:themeColor="accent1"/>
+        </w:rPr>
+        <w:t xml:space="preserve">. </w:t>
+      </w:r>
+      <w:r>
+        <w:rPr>
+          <w:rFonts w:ascii="Times New Roman" w:hAnsi="Times New Roman" w:cs="Times New Roman"/>
+          <w:color w:val="156082" w:themeColor="accent1"/>
+        </w:rPr>
+        <w:t xml:space="preserve">The studies included measure NDVI </w:t>
+      </w:r>
+      <w:r>
+        <w:rPr>
+          <w:rFonts w:ascii="Times New Roman" w:hAnsi="Times New Roman" w:cs="Times New Roman"/>
+          <w:color w:val="156082" w:themeColor="accent1"/>
+        </w:rPr>
+        <w:t>in</w:t>
+      </w:r>
+      <w:r>
+        <w:rPr>
+          <w:rFonts w:ascii="Times New Roman" w:hAnsi="Times New Roman" w:cs="Times New Roman"/>
+          <w:color w:val="156082" w:themeColor="accent1"/>
+        </w:rPr>
+        <w:t xml:space="preserve"> various </w:t>
+      </w:r>
+      <w:r>
+        <w:rPr>
+          <w:rFonts w:ascii="Times New Roman" w:hAnsi="Times New Roman" w:cs="Times New Roman"/>
+          <w:color w:val="156082" w:themeColor="accent1"/>
+        </w:rPr>
+        <w:t>ways</w:t>
+      </w:r>
+      <w:r>
+        <w:rPr>
+          <w:rFonts w:ascii="Times New Roman" w:hAnsi="Times New Roman" w:cs="Times New Roman"/>
+          <w:color w:val="156082" w:themeColor="accent1"/>
+        </w:rPr>
+        <w:t xml:space="preserve"> including</w:t>
+      </w:r>
+      <w:r>
+        <w:rPr>
+          <w:rFonts w:ascii="Times New Roman" w:hAnsi="Times New Roman" w:cs="Times New Roman"/>
+          <w:color w:val="156082" w:themeColor="accent1"/>
+        </w:rPr>
+        <w:t xml:space="preserve"> contemporaneous</w:t>
+      </w:r>
+      <w:r>
+        <w:rPr>
+          <w:rFonts w:ascii="Times New Roman" w:hAnsi="Times New Roman" w:cs="Times New Roman"/>
+          <w:color w:val="156082" w:themeColor="accent1"/>
+        </w:rPr>
+        <w:t xml:space="preserve"> and </w:t>
+      </w:r>
+      <w:r>
+        <w:rPr>
+          <w:rFonts w:ascii="Times New Roman" w:hAnsi="Times New Roman" w:cs="Times New Roman"/>
+          <w:color w:val="156082" w:themeColor="accent1"/>
+        </w:rPr>
+        <w:t>cumulative NDVI exposure</w:t>
+      </w:r>
+      <w:r>
+        <w:rPr>
+          <w:rFonts w:ascii="Times New Roman" w:hAnsi="Times New Roman" w:cs="Times New Roman"/>
+          <w:color w:val="156082" w:themeColor="accent1"/>
+        </w:rPr>
+        <w:t>.</w:t>
+      </w:r>
+      <w:r>
+        <w:rPr>
+          <w:rFonts w:ascii="Times New Roman" w:hAnsi="Times New Roman" w:cs="Times New Roman"/>
+          <w:color w:val="156082" w:themeColor="accent1"/>
+        </w:rPr>
+        <w:t xml:space="preserve"> The (Ji et al, 2019) study is the only study to assess changes over time and did not find a significant association with mortality using this exposure definition. However, they defined changes in NDVI by grouping areas into significant increases, no significant change, and significant decreases based on the slope coefficient from a linear regression of annual average NDVI from 2000-2014. We observed substantial inter-annual changes in NDVI that jumped up and down across the years. We averaged two 5-year periods to minimize some of this meteorological noise and attempt to capture changes due to urbanization, climate change, and greenspace interventions that will impact residents’ current and future greenspace exposure.</w:t>
+      </w:r>
+    </w:p>
+    <w:p>
+      <w:pPr>
+        <w:rPr>
+          <w:rFonts w:ascii="Times New Roman" w:hAnsi="Times New Roman" w:cs="Times New Roman"/>
+          <w:color w:val="156082" w:themeColor="accent1"/>
+        </w:rPr>
+      </w:pPr>
+    </w:p>
+    <w:p>
+      <w:pPr>
+        <w:rPr>
+          <w:rFonts w:ascii="Times New Roman" w:hAnsi="Times New Roman" w:cs="Times New Roman"/>
+          <w:color w:val="156082" w:themeColor="accent1"/>
+        </w:rPr>
+      </w:pPr>
+      <w:r>
+        <w:rPr>
+          <w:rFonts w:ascii="Times New Roman" w:hAnsi="Times New Roman" w:cs="Times New Roman"/>
+          <w:color w:val="156082" w:themeColor="accent1"/>
+        </w:rPr>
+        <w:t>To address your comment, we’ve</w:t>
+      </w:r>
+      <w:r>
+        <w:rPr>
+          <w:rFonts w:ascii="Times New Roman" w:hAnsi="Times New Roman" w:cs="Times New Roman"/>
+          <w:color w:val="156082" w:themeColor="accent1"/>
+        </w:rPr>
+        <w:t xml:space="preserve"> added text discussing the temporal aspect of the exposure measurement to the introduction section:</w:t>
+      </w:r>
+    </w:p>
+    <w:p>
+      <w:pPr>
+        <w:rPr>
+          <w:rFonts w:ascii="Times New Roman" w:hAnsi="Times New Roman" w:cs="Times New Roman"/>
+          <w:color w:val="156082" w:themeColor="accent1"/>
+        </w:rPr>
+      </w:pPr>
+    </w:p>
+    <w:p>
+      <w:pPr>
+        <w:ind w:left="720"/>
+        <w:rPr>
+          <w:rFonts w:ascii="Times New Roman" w:hAnsi="Times New Roman" w:cs="Times New Roman"/>
+          <w:color w:val="156082" w:themeColor="accent1"/>
+        </w:rPr>
+      </w:pPr>
+      <w:r>
+        <w:rPr>
+          <w:rFonts w:ascii="Times New Roman" w:hAnsi="Times New Roman" w:cs="Times New Roman"/>
+          <w:color w:val="156082" w:themeColor="accent1"/>
         </w:rPr>
         <w:lastRenderedPageBreak/>
-        <w:t>2019) is based, in principle, the risks are calculated from the spatial variation of the NDVI. It is also indicated that the temporal change in NDVI is not associated with mortality by a cited study (Ji et al., 2019). There is no justification for attributing the mortality to temporal changes in NDVI, as assumed in this study.</w:t>
-      </w:r>
-      <w:r>
-        <w:rPr>
-          <w:rFonts w:ascii="Times New Roman" w:hAnsi="Times New Roman" w:cs="Times New Roman"/>
-        </w:rPr>
-        <w:br/>
-      </w:r>
-    </w:p>
-    <w:p>
-      <w:pPr>
-        <w:rPr>
-          <w:rFonts w:ascii="Times New Roman" w:hAnsi="Times New Roman" w:cs="Times New Roman"/>
-          <w:color w:val="156082" w:themeColor="accent1"/>
-        </w:rPr>
-      </w:pPr>
-      <w:r>
-        <w:rPr>
-          <w:rFonts w:ascii="Times New Roman" w:hAnsi="Times New Roman" w:cs="Times New Roman"/>
-          <w:color w:val="156082" w:themeColor="accent1"/>
-        </w:rPr>
-        <w:t xml:space="preserve">Thank you for your comment. The exposure-response function provided by the Rojas-Rueda et al. meta-analysis </w:t>
-      </w:r>
-      <w:r>
-        <w:rPr>
-          <w:rFonts w:ascii="Times New Roman" w:hAnsi="Times New Roman" w:cs="Times New Roman"/>
-          <w:color w:val="156082" w:themeColor="accent1"/>
-        </w:rPr>
-        <w:t xml:space="preserve">does not specify </w:t>
-      </w:r>
-      <w:r>
-        <w:rPr>
-          <w:rFonts w:ascii="Times New Roman" w:hAnsi="Times New Roman" w:cs="Times New Roman"/>
-          <w:color w:val="156082" w:themeColor="accent1"/>
-        </w:rPr>
-        <w:t>an</w:t>
-      </w:r>
-      <w:r>
-        <w:rPr>
-          <w:rFonts w:ascii="Times New Roman" w:hAnsi="Times New Roman" w:cs="Times New Roman"/>
-          <w:color w:val="156082" w:themeColor="accent1"/>
-        </w:rPr>
-        <w:t xml:space="preserve"> exposure time </w:t>
-      </w:r>
-      <w:r>
-        <w:rPr>
-          <w:rFonts w:ascii="Times New Roman" w:hAnsi="Times New Roman" w:cs="Times New Roman"/>
-          <w:color w:val="156082" w:themeColor="accent1"/>
-        </w:rPr>
-        <w:t>scale</w:t>
-      </w:r>
-      <w:r>
-        <w:rPr>
-          <w:rFonts w:ascii="Times New Roman" w:hAnsi="Times New Roman" w:cs="Times New Roman"/>
-          <w:color w:val="156082" w:themeColor="accent1"/>
-        </w:rPr>
-        <w:t xml:space="preserve">. </w:t>
-      </w:r>
-      <w:r>
-        <w:rPr>
-          <w:rFonts w:ascii="Times New Roman" w:hAnsi="Times New Roman" w:cs="Times New Roman"/>
-          <w:color w:val="156082" w:themeColor="accent1"/>
-        </w:rPr>
-        <w:t xml:space="preserve">The studies included measure NDVI </w:t>
-      </w:r>
-      <w:r>
-        <w:rPr>
-          <w:rFonts w:ascii="Times New Roman" w:hAnsi="Times New Roman" w:cs="Times New Roman"/>
-          <w:color w:val="156082" w:themeColor="accent1"/>
-        </w:rPr>
-        <w:t>in</w:t>
-      </w:r>
-      <w:r>
-        <w:rPr>
-          <w:rFonts w:ascii="Times New Roman" w:hAnsi="Times New Roman" w:cs="Times New Roman"/>
-          <w:color w:val="156082" w:themeColor="accent1"/>
-        </w:rPr>
-        <w:t xml:space="preserve"> various </w:t>
-      </w:r>
-      <w:r>
-        <w:rPr>
-          <w:rFonts w:ascii="Times New Roman" w:hAnsi="Times New Roman" w:cs="Times New Roman"/>
-          <w:color w:val="156082" w:themeColor="accent1"/>
-        </w:rPr>
-        <w:t>ways</w:t>
-      </w:r>
-      <w:r>
-        <w:rPr>
-          <w:rFonts w:ascii="Times New Roman" w:hAnsi="Times New Roman" w:cs="Times New Roman"/>
-          <w:color w:val="156082" w:themeColor="accent1"/>
-        </w:rPr>
-        <w:t xml:space="preserve"> including</w:t>
-      </w:r>
-      <w:r>
-        <w:rPr>
-          <w:rFonts w:ascii="Times New Roman" w:hAnsi="Times New Roman" w:cs="Times New Roman"/>
-          <w:color w:val="156082" w:themeColor="accent1"/>
-        </w:rPr>
-        <w:t xml:space="preserve"> contemporaneous</w:t>
-      </w:r>
-      <w:r>
-        <w:rPr>
-          <w:rFonts w:ascii="Times New Roman" w:hAnsi="Times New Roman" w:cs="Times New Roman"/>
-          <w:color w:val="156082" w:themeColor="accent1"/>
-        </w:rPr>
-        <w:t xml:space="preserve"> and </w:t>
-      </w:r>
-      <w:r>
-        <w:rPr>
-          <w:rFonts w:ascii="Times New Roman" w:hAnsi="Times New Roman" w:cs="Times New Roman"/>
-          <w:color w:val="156082" w:themeColor="accent1"/>
-        </w:rPr>
-        <w:t>cumulative NDVI exposure</w:t>
-      </w:r>
-      <w:r>
-        <w:rPr>
-          <w:rFonts w:ascii="Times New Roman" w:hAnsi="Times New Roman" w:cs="Times New Roman"/>
-          <w:color w:val="156082" w:themeColor="accent1"/>
-        </w:rPr>
-        <w:t>.</w:t>
-      </w:r>
-      <w:r>
-        <w:rPr>
-          <w:rFonts w:ascii="Times New Roman" w:hAnsi="Times New Roman" w:cs="Times New Roman"/>
-          <w:color w:val="156082" w:themeColor="accent1"/>
-        </w:rPr>
-        <w:t xml:space="preserve"> The (Ji et al, 2019) study is the only study to assess changes over time and did not find a significant association with mortality using this exposure definition. However, they defined changes in NDVI by grouping areas into significant increases, no significant change, and significant decreases based on the slope coefficient from a linear regression of annual average NDVI from 2000-2014. We observed substantial inter-annual changes in NDVI that jumped up and down across the years. We averaged two 5-year periods to minimize some of this meteorological noise and attempt to capture changes due to urbanization, climate change, and greenspace interventions that will impact residents’ current and future greenspace exposure.</w:t>
-      </w:r>
-    </w:p>
-    <w:p>
-      <w:pPr>
-        <w:rPr>
-          <w:rFonts w:ascii="Times New Roman" w:hAnsi="Times New Roman" w:cs="Times New Roman"/>
-          <w:color w:val="156082" w:themeColor="accent1"/>
-        </w:rPr>
-      </w:pPr>
-    </w:p>
-    <w:p>
-      <w:pPr>
-        <w:rPr>
-          <w:rFonts w:ascii="Times New Roman" w:hAnsi="Times New Roman" w:cs="Times New Roman"/>
-          <w:color w:val="156082" w:themeColor="accent1"/>
-        </w:rPr>
-      </w:pPr>
-      <w:r>
-        <w:rPr>
-          <w:rFonts w:ascii="Times New Roman" w:hAnsi="Times New Roman" w:cs="Times New Roman"/>
-          <w:color w:val="156082" w:themeColor="accent1"/>
-        </w:rPr>
-        <w:t>To address your comment, we’ve</w:t>
-      </w:r>
-      <w:r>
-        <w:rPr>
-          <w:rFonts w:ascii="Times New Roman" w:hAnsi="Times New Roman" w:cs="Times New Roman"/>
-          <w:color w:val="156082" w:themeColor="accent1"/>
-        </w:rPr>
-        <w:t xml:space="preserve"> added text discussing the temporal aspect of the exposure measurement to the introduction section:</w:t>
-      </w:r>
-    </w:p>
-    <w:p>
-      <w:pPr>
-        <w:rPr>
-          <w:rFonts w:ascii="Times New Roman" w:hAnsi="Times New Roman" w:cs="Times New Roman"/>
-          <w:color w:val="156082" w:themeColor="accent1"/>
-        </w:rPr>
-      </w:pPr>
-    </w:p>
-    <w:p>
-      <w:pPr>
-        <w:ind w:left="720"/>
-        <w:rPr>
-          <w:rFonts w:ascii="Times New Roman" w:hAnsi="Times New Roman" w:cs="Times New Roman"/>
-          <w:color w:val="156082" w:themeColor="accent1"/>
-        </w:rPr>
-      </w:pPr>
-      <w:r>
-        <w:rPr>
-          <w:rFonts w:ascii="Times New Roman" w:hAnsi="Times New Roman" w:cs="Times New Roman"/>
-          <w:color w:val="156082" w:themeColor="accent1"/>
-        </w:rPr>
         <w:t>“The nine longitudinal studies included in this meta-analysis had follow-up periods ranging from four to 18 years and measured urban greenspace using NDVI. Three studies defined greenspace using the average NDVI value from the greenest season of each year within the study period, while four others uses the greenest day or greenest month from a representative year or years.</w:t>
       </w:r>
       <w:r>
@@ -2432,15 +3761,7 @@
           <w:rFonts w:ascii="Times New Roman" w:hAnsi="Times New Roman" w:cs="Times New Roman"/>
           <w:color w:val="156082" w:themeColor="accent1"/>
         </w:rPr>
-        <w:t xml:space="preserve">We agree that the use of one global exposure-response function is a limitation of this study. However, the current evidence base linking greenspace and all-cause mortality does not support a city-specific approach. To address this, we chose a large-scale meta-analysis to be as </w:t>
-      </w:r>
-      <w:r>
-        <w:rPr>
-          <w:rFonts w:ascii="Times New Roman" w:hAnsi="Times New Roman" w:cs="Times New Roman"/>
-          <w:color w:val="156082" w:themeColor="accent1"/>
-        </w:rPr>
-        <w:lastRenderedPageBreak/>
-        <w:t>generalizable as possible. While ideally, we would have city-, age-, gender-, and socioeconomic-specific risk curves, the approach we use here reflects the current state of the science and is commonly used in multi-city and multi-country health impact assessments. Many studies quantifying the health impacts of global environmental exposures use a generalized exposure-response function. For example, the Global Burden of Disease study uses a global relative risk when quantifying the associated health burden of ambient air pollution including particulate matter</w:t>
+        <w:t>We agree that the use of one global exposure-response function is a limitation of this study. However, the current evidence base linking greenspace and all-cause mortality does not support a city-specific approach. To address this, we chose a large-scale meta-analysis to be as generalizable as possible. While ideally, we would have city-, age-, gender-, and socioeconomic-specific risk curves, the approach we use here reflects the current state of the science and is commonly used in multi-city and multi-country health impact assessments. Many studies quantifying the health impacts of global environmental exposures use a generalized exposure-response function. For example, the Global Burden of Disease study uses a global relative risk when quantifying the associated health burden of ambient air pollution including particulate matter</w:t>
       </w:r>
       <w:r>
         <w:rPr>
@@ -2573,7 +3894,7 @@
         </w:rPr>
         <w:t xml:space="preserve">Ambient particulate matter pollution—Level 4 risk. </w:t>
       </w:r>
-      <w:hyperlink r:id="rId5" w:history="1">
+      <w:hyperlink r:id="rId9" w:history="1">
         <w:r>
           <w:rPr>
             <w:rStyle w:val="Hyperlink"/>
@@ -2670,6 +3991,7 @@
           <w:rFonts w:ascii="Times New Roman" w:hAnsi="Times New Roman" w:cs="Times New Roman"/>
           <w:color w:val="156082" w:themeColor="accent1"/>
         </w:rPr>
+        <w:lastRenderedPageBreak/>
         <w:t xml:space="preserve">Barboza EP, </w:t>
       </w:r>
       <w:proofErr w:type="spellStart"/>
@@ -3111,7 +4433,6 @@
           <w:rFonts w:ascii="Times New Roman" w:hAnsi="Times New Roman" w:cs="Times New Roman"/>
           <w:color w:val="156082" w:themeColor="accent1"/>
         </w:rPr>
-        <w:lastRenderedPageBreak/>
         <w:t>Malashock</w:t>
       </w:r>
       <w:proofErr w:type="spellEnd"/>
@@ -3223,6 +4544,7 @@
         <w:rPr>
           <w:rFonts w:ascii="Times New Roman" w:hAnsi="Times New Roman" w:cs="Times New Roman"/>
         </w:rPr>
+        <w:lastRenderedPageBreak/>
         <w:br/>
         <w:t>## Comments</w:t>
       </w:r>
@@ -3448,7 +4770,6 @@
           <w:rFonts w:ascii="Times New Roman" w:hAnsi="Times New Roman" w:cs="Times New Roman"/>
           <w:color w:val="156082" w:themeColor="accent1"/>
         </w:rPr>
-        <w:lastRenderedPageBreak/>
         <w:t>of</w:t>
       </w:r>
       <w:proofErr w:type="gramEnd"/>
@@ -3651,69 +4972,108 @@
         <w:rPr>
           <w:rFonts w:ascii="Times New Roman" w:hAnsi="Times New Roman" w:cs="Times New Roman"/>
         </w:rPr>
-        <w:t xml:space="preserve"> heterogeneity in the reported HRs in Rojas-Rueda et al. (2019) which means high variability of the overall one. Additionally, I can imagine there is some uncertainty related to exposure assessment, notably because of cloud cover. I think confidence intervals (or any measure of uncertainty) should be included in the analysis for the reader to get a sense of how uncertain the whole exercise here (and high uncertainty is not a flaw of any analysis). Note that it is quite easy to sample from the distribution of the HR and compute CIs from there.</w:t>
-      </w:r>
-    </w:p>
-    <w:p>
-      <w:pPr>
-        <w:rPr>
-          <w:rFonts w:ascii="Times New Roman" w:hAnsi="Times New Roman" w:cs="Times New Roman"/>
-        </w:rPr>
-      </w:pPr>
-    </w:p>
-    <w:p>
-      <w:pPr>
-        <w:rPr>
-          <w:rFonts w:ascii="Times New Roman" w:hAnsi="Times New Roman" w:cs="Times New Roman"/>
-        </w:rPr>
-      </w:pPr>
-      <w:r>
-        <w:rPr>
-          <w:rFonts w:ascii="Times New Roman" w:hAnsi="Times New Roman" w:cs="Times New Roman"/>
-        </w:rPr>
-        <w:t xml:space="preserve">Do the monte </w:t>
-      </w:r>
-      <w:proofErr w:type="spellStart"/>
-      <w:r>
-        <w:rPr>
-          <w:rFonts w:ascii="Times New Roman" w:hAnsi="Times New Roman" w:cs="Times New Roman"/>
-        </w:rPr>
-        <w:t>carlo</w:t>
-      </w:r>
-      <w:proofErr w:type="spellEnd"/>
-      <w:r>
-        <w:rPr>
-          <w:rFonts w:ascii="Times New Roman" w:hAnsi="Times New Roman" w:cs="Times New Roman"/>
-        </w:rPr>
-        <w:t xml:space="preserve"> for a few cities to see how long it takes and how different. If </w:t>
-      </w:r>
-      <w:proofErr w:type="gramStart"/>
-      <w:r>
-        <w:rPr>
-          <w:rFonts w:ascii="Times New Roman" w:hAnsi="Times New Roman" w:cs="Times New Roman"/>
-        </w:rPr>
-        <w:t>so</w:t>
-      </w:r>
-      <w:proofErr w:type="gramEnd"/>
-      <w:r>
-        <w:rPr>
-          <w:rFonts w:ascii="Times New Roman" w:hAnsi="Times New Roman" w:cs="Times New Roman"/>
-        </w:rPr>
-        <w:t xml:space="preserve"> do it</w:t>
-      </w:r>
-    </w:p>
-    <w:p>
-      <w:pPr>
-        <w:rPr>
-          <w:rFonts w:ascii="Times New Roman" w:hAnsi="Times New Roman" w:cs="Times New Roman"/>
-        </w:rPr>
-      </w:pPr>
-      <w:r>
-        <w:rPr>
-          <w:rFonts w:ascii="Times New Roman" w:hAnsi="Times New Roman" w:cs="Times New Roman"/>
-          <w:highlight w:val="yellow"/>
-        </w:rPr>
-        <w:t>Do you think we should switch to this approach? The way I have it, the CIs provided are just using the lower and upper bounds of the HR estimate.</w:t>
+        <w:t xml:space="preserve"> heterogeneity in the reported HRs in Rojas-Rueda et </w:t>
+      </w:r>
+      <w:r>
+        <w:rPr>
+          <w:rFonts w:ascii="Times New Roman" w:hAnsi="Times New Roman" w:cs="Times New Roman"/>
+        </w:rPr>
+        <w:lastRenderedPageBreak/>
+        <w:t xml:space="preserve">al. (2019) which means high variability of the overall one. Additionally, I can imagine there is some uncertainty related to exposure assessment, notably because of cloud cover. I think confidence intervals (or any measure of uncertainty) should be included in the analysis for the reader to get a sense of how uncertain the whole exercise here (and high uncertainty is not a flaw of any analysis). Note that it is quite easy to sample from the distribution of the HR and compute </w:t>
+      </w:r>
+      <w:r>
+        <w:rPr>
+          <w:rFonts w:ascii="Times New Roman" w:hAnsi="Times New Roman" w:cs="Times New Roman"/>
+        </w:rPr>
+        <w:t>CIs from there.</w:t>
+      </w:r>
+    </w:p>
+    <w:p>
+      <w:pPr>
+        <w:rPr>
+          <w:rFonts w:ascii="Times New Roman" w:hAnsi="Times New Roman" w:cs="Times New Roman"/>
+        </w:rPr>
+      </w:pPr>
+    </w:p>
+    <w:p>
+      <w:pPr>
+        <w:rPr>
+          <w:rFonts w:ascii="Times New Roman" w:hAnsi="Times New Roman" w:cs="Times New Roman"/>
+          <w:color w:val="156082" w:themeColor="accent1"/>
+        </w:rPr>
+      </w:pPr>
+      <w:commentRangeStart w:id="3"/>
+      <w:r>
+        <w:rPr>
+          <w:rFonts w:ascii="Times New Roman" w:hAnsi="Times New Roman" w:cs="Times New Roman"/>
+          <w:color w:val="156082" w:themeColor="accent1"/>
+        </w:rPr>
+        <w:t xml:space="preserve">Thank you for your comments. </w:t>
+      </w:r>
+      <w:r>
+        <w:rPr>
+          <w:rFonts w:ascii="Times New Roman" w:hAnsi="Times New Roman" w:cs="Times New Roman"/>
+          <w:color w:val="156082" w:themeColor="accent1"/>
+        </w:rPr>
+        <w:t>We agree that it is important to communicate the uncertainty of our results. While we have not sampled from the distribution of the HR, we have used the upper and lower bounds of both the baseline mortality rates and HR</w:t>
+      </w:r>
+      <w:r>
+        <w:rPr>
+          <w:rFonts w:ascii="Times New Roman" w:hAnsi="Times New Roman" w:cs="Times New Roman"/>
+          <w:color w:val="156082" w:themeColor="accent1"/>
+        </w:rPr>
+        <w:t xml:space="preserve"> estimate</w:t>
+      </w:r>
+      <w:r>
+        <w:rPr>
+          <w:rFonts w:ascii="Times New Roman" w:hAnsi="Times New Roman" w:cs="Times New Roman"/>
+          <w:color w:val="156082" w:themeColor="accent1"/>
+        </w:rPr>
+        <w:t xml:space="preserve"> to approximate the error that simulating these draws would create. To address your comment, we have added 95% confidence bounds to the reported health impact assessment results section (in addition to the graphs in the appendix that display error bounds). </w:t>
+      </w:r>
+      <w:commentRangeEnd w:id="3"/>
+      <w:r>
+        <w:rPr>
+          <w:rStyle w:val="CommentReference"/>
+        </w:rPr>
+        <w:commentReference w:id="3"/>
+      </w:r>
+    </w:p>
+    <w:p>
+      <w:pPr>
+        <w:rPr>
+          <w:rFonts w:ascii="Times New Roman" w:hAnsi="Times New Roman" w:cs="Times New Roman"/>
+          <w:color w:val="156082" w:themeColor="accent1"/>
+        </w:rPr>
+      </w:pPr>
+    </w:p>
+    <w:p>
+      <w:pPr>
+        <w:rPr>
+          <w:rFonts w:ascii="Times New Roman" w:hAnsi="Times New Roman" w:cs="Times New Roman"/>
+          <w:color w:val="156082" w:themeColor="accent1"/>
+        </w:rPr>
+      </w:pPr>
+      <w:r>
+        <w:rPr>
+          <w:rFonts w:ascii="Times New Roman" w:hAnsi="Times New Roman" w:cs="Times New Roman"/>
+          <w:color w:val="156082" w:themeColor="accent1"/>
+        </w:rPr>
+        <w:t xml:space="preserve">There is also certainly uncertainty related to the exposure assessment, because a range of approaches to using NDVI were used in the included studies. However, our approach reflects the most common method used by the meta-analysis studies. Cloudy pixels were removed in our analysis. </w:t>
+      </w:r>
+      <w:r>
+        <w:rPr>
+          <w:rFonts w:ascii="Times New Roman" w:hAnsi="Times New Roman" w:cs="Times New Roman"/>
+          <w:color w:val="156082" w:themeColor="accent1"/>
+        </w:rPr>
+        <w:t>Not all the studies in the meta-analysis mentioned how they handled clouds, but all those that did (N=5) used cloud-free images and an additional study restricted to positive values which removes cloudy images and water.</w:t>
+      </w:r>
+      <w:r>
+        <w:rPr>
+          <w:rFonts w:ascii="Times New Roman" w:hAnsi="Times New Roman" w:cs="Times New Roman"/>
+          <w:color w:val="156082" w:themeColor="accent1"/>
+        </w:rPr>
+        <w:t xml:space="preserve"> </w:t>
       </w:r>
     </w:p>
     <w:p>
@@ -3764,7 +5124,59 @@
           <w:rFonts w:ascii="Times New Roman" w:hAnsi="Times New Roman" w:cs="Times New Roman"/>
           <w:color w:val="156082" w:themeColor="accent1"/>
         </w:rPr>
-        <w:t>You are correct that the GHS-UCDB contains many more cities (~10,000 cities). We restricted to cities in this way to reflect the universe of cities included in The Lancet Countdown. We have added language to be clearer about how and why the study population was chosen in the methods section:</w:t>
+        <w:t>You are correct that the GHS-UCDB contains many more cities (~10,000 cities). We restricted to cities in this way to reflect the universe of cities included in The Lancet Countdown</w:t>
+      </w:r>
+      <w:r>
+        <w:rPr>
+          <w:rFonts w:ascii="Times New Roman" w:hAnsi="Times New Roman" w:cs="Times New Roman"/>
+          <w:color w:val="156082" w:themeColor="accent1"/>
+        </w:rPr>
+        <w:t>’s urban greenspace metric</w:t>
+      </w:r>
+      <w:r>
+        <w:rPr>
+          <w:rFonts w:ascii="Times New Roman" w:hAnsi="Times New Roman" w:cs="Times New Roman"/>
+          <w:color w:val="156082" w:themeColor="accent1"/>
+        </w:rPr>
+        <w:t>. We have added language to be clearer about how and why the study population was chosen in the methods section:</w:t>
+      </w:r>
+    </w:p>
+    <w:p>
+      <w:pPr>
+        <w:rPr>
+          <w:rFonts w:ascii="Times New Roman" w:hAnsi="Times New Roman" w:cs="Times New Roman"/>
+          <w:color w:val="156082" w:themeColor="accent1"/>
+        </w:rPr>
+      </w:pPr>
+    </w:p>
+    <w:p>
+      <w:pPr>
+        <w:ind w:left="720"/>
+        <w:rPr>
+          <w:rFonts w:ascii="Times New Roman" w:hAnsi="Times New Roman" w:cs="Times New Roman"/>
+          <w:color w:val="156082" w:themeColor="accent1"/>
+        </w:rPr>
+      </w:pPr>
+      <w:r>
+        <w:rPr>
+          <w:rFonts w:ascii="Times New Roman" w:hAnsi="Times New Roman" w:cs="Times New Roman"/>
+          <w:color w:val="156082" w:themeColor="accent1"/>
+        </w:rPr>
+        <w:t>“</w:t>
+      </w:r>
+      <w:r>
+        <w:rPr>
+          <w:rFonts w:ascii="Times New Roman" w:hAnsi="Times New Roman" w:cs="Times New Roman"/>
+          <w:color w:val="156082" w:themeColor="accent1"/>
+        </w:rPr>
+        <w:t>We included the 1,041 cities for which urban greenspace was estimated by the Lancet Countdown on health and climate change. The Lancet Countdown included cities if they were the most populous in their country or had over 500,000 inhabitants.</w:t>
+      </w:r>
+      <w:r>
+        <w:rPr>
+          <w:rFonts w:ascii="Times New Roman" w:hAnsi="Times New Roman" w:cs="Times New Roman"/>
+          <w:color w:val="156082" w:themeColor="accent1"/>
+        </w:rPr>
+        <w:t>”</w:t>
       </w:r>
     </w:p>
     <w:p>
@@ -3814,78 +5226,91 @@
           <w:rFonts w:ascii="Times New Roman" w:hAnsi="Times New Roman" w:cs="Times New Roman"/>
           <w:color w:val="156082" w:themeColor="accent1"/>
         </w:rPr>
-        <w:t xml:space="preserve">Thank you for your comment. We do provide absolute numbers in the appendix, </w:t>
-      </w:r>
-    </w:p>
-    <w:p>
-      <w:pPr>
-        <w:rPr>
-          <w:rFonts w:ascii="Times New Roman" w:hAnsi="Times New Roman" w:cs="Times New Roman"/>
-          <w:color w:val="156082" w:themeColor="accent1"/>
-        </w:rPr>
-      </w:pPr>
-    </w:p>
-    <w:p>
-      <w:pPr>
-        <w:rPr>
-          <w:rFonts w:ascii="Times New Roman" w:hAnsi="Times New Roman" w:cs="Times New Roman"/>
-        </w:rPr>
-      </w:pPr>
-      <w:r>
-        <w:rPr>
-          <w:rFonts w:ascii="Times New Roman" w:hAnsi="Times New Roman" w:cs="Times New Roman"/>
-          <w:color w:val="156082" w:themeColor="accent1"/>
-          <w:highlight w:val="yellow"/>
-        </w:rPr>
-        <w:t xml:space="preserve">Make fig 5 a </w:t>
-      </w:r>
-      <w:proofErr w:type="gramStart"/>
-      <w:r>
-        <w:rPr>
-          <w:rFonts w:ascii="Times New Roman" w:hAnsi="Times New Roman" w:cs="Times New Roman"/>
-          <w:color w:val="156082" w:themeColor="accent1"/>
-          <w:highlight w:val="yellow"/>
-        </w:rPr>
-        <w:t>4 panel</w:t>
-      </w:r>
-      <w:proofErr w:type="gramEnd"/>
-      <w:r>
-        <w:rPr>
-          <w:rFonts w:ascii="Times New Roman" w:hAnsi="Times New Roman" w:cs="Times New Roman"/>
-          <w:color w:val="156082" w:themeColor="accent1"/>
-          <w:highlight w:val="yellow"/>
-        </w:rPr>
-        <w:t xml:space="preserve"> figure with absolute results?</w:t>
-      </w:r>
-      <w:r>
-        <w:rPr>
-          <w:rFonts w:ascii="Times New Roman" w:hAnsi="Times New Roman" w:cs="Times New Roman"/>
-          <w:color w:val="156082" w:themeColor="accent1"/>
-        </w:rPr>
-        <w:t xml:space="preserve"> </w:t>
-      </w:r>
-      <w:proofErr w:type="gramStart"/>
-      <w:r>
-        <w:rPr>
-          <w:rFonts w:ascii="Times New Roman" w:hAnsi="Times New Roman" w:cs="Times New Roman"/>
-          <w:color w:val="156082" w:themeColor="accent1"/>
-        </w:rPr>
-        <w:t>Yes</w:t>
-      </w:r>
-      <w:proofErr w:type="gramEnd"/>
-      <w:r>
-        <w:rPr>
-          <w:rFonts w:ascii="Times New Roman" w:hAnsi="Times New Roman" w:cs="Times New Roman"/>
-          <w:color w:val="156082" w:themeColor="accent1"/>
-        </w:rPr>
-        <w:t xml:space="preserve"> do this</w:t>
-      </w:r>
-      <w:r>
-        <w:rPr>
-          <w:rFonts w:ascii="Times New Roman" w:hAnsi="Times New Roman" w:cs="Times New Roman"/>
-        </w:rPr>
-        <w:br/>
-      </w:r>
+        <w:t xml:space="preserve">Thank you for your comment. </w:t>
+      </w:r>
+      <w:r>
+        <w:rPr>
+          <w:rFonts w:ascii="Times New Roman" w:hAnsi="Times New Roman" w:cs="Times New Roman"/>
+          <w:color w:val="156082" w:themeColor="accent1"/>
+        </w:rPr>
+        <w:t xml:space="preserve">In response to your comment, we have added some absolute results to the main text and included absolute results in Figure 4. </w:t>
+      </w:r>
+    </w:p>
+    <w:p>
+      <w:pPr>
+        <w:rPr>
+          <w:rFonts w:ascii="Times New Roman" w:hAnsi="Times New Roman" w:cs="Times New Roman"/>
+          <w:color w:val="156082" w:themeColor="accent1"/>
+        </w:rPr>
+      </w:pPr>
+    </w:p>
+    <w:p>
+      <w:pPr>
+        <w:ind w:left="720"/>
+        <w:rPr>
+          <w:rFonts w:ascii="Times New Roman" w:hAnsi="Times New Roman" w:cs="Times New Roman"/>
+          <w:color w:val="156082" w:themeColor="accent1"/>
+        </w:rPr>
+      </w:pPr>
+      <w:r>
+        <w:rPr>
+          <w:rFonts w:ascii="Times New Roman" w:hAnsi="Times New Roman" w:cs="Times New Roman"/>
+          <w:color w:val="156082" w:themeColor="accent1"/>
+        </w:rPr>
+        <w:t>“</w:t>
+      </w:r>
+      <w:r>
+        <w:rPr>
+          <w:rFonts w:ascii="Times New Roman" w:hAnsi="Times New Roman" w:cs="Times New Roman"/>
+          <w:color w:val="156082" w:themeColor="accent1"/>
+        </w:rPr>
+        <w:t>In absolute terms, Eastern Asia had the largest health gains from changes in NDVI with an estimated 20,593 avoided deaths (95%CI: 13,269, 36,095) across all cities. Sub-Saharan Africa has the greatest health burden from urban greenspace changes, with a total of 9,135 more deaths (95% CI: 5,953, 15806).</w:t>
+      </w:r>
+      <w:r>
+        <w:rPr>
+          <w:rFonts w:ascii="Times New Roman" w:hAnsi="Times New Roman" w:cs="Times New Roman"/>
+          <w:color w:val="156082" w:themeColor="accent1"/>
+        </w:rPr>
+        <w:t>”</w:t>
+      </w:r>
+    </w:p>
+    <w:p>
+      <w:pPr>
+        <w:ind w:left="720"/>
+        <w:rPr>
+          <w:rFonts w:ascii="Times New Roman" w:hAnsi="Times New Roman" w:cs="Times New Roman"/>
+          <w:color w:val="156082" w:themeColor="accent1"/>
+        </w:rPr>
+      </w:pPr>
+      <w:r>
+        <w:rPr>
+          <w:rFonts w:ascii="Times New Roman" w:hAnsi="Times New Roman" w:cs="Times New Roman"/>
+          <w:color w:val="156082" w:themeColor="accent1"/>
+        </w:rPr>
+        <w:lastRenderedPageBreak/>
+        <w:t>“</w:t>
+      </w:r>
+      <w:r>
+        <w:rPr>
+          <w:rFonts w:ascii="Times New Roman" w:hAnsi="Times New Roman" w:cs="Times New Roman"/>
+          <w:color w:val="156082" w:themeColor="accent1"/>
+        </w:rPr>
+        <w:t>In absolute terms, there was an estimated 3,333 fewer (95% CI: 24,999 fewer- 16,553 more) greenspace-associated deaths globally. Continental cities had the greatest reductions, with an estimated 10,919 (95% CI: 7,307, 10,919) fewer deaths, while tropical cities had the greatest increases (17,345, 95% CI: 11,309, 29,813).</w:t>
+      </w:r>
+      <w:r>
+        <w:rPr>
+          <w:rFonts w:ascii="Times New Roman" w:hAnsi="Times New Roman" w:cs="Times New Roman"/>
+          <w:color w:val="156082" w:themeColor="accent1"/>
+        </w:rPr>
+        <w:t>”</w:t>
+      </w:r>
+    </w:p>
+    <w:p>
+      <w:pPr>
+        <w:rPr>
+          <w:rFonts w:ascii="Times New Roman" w:hAnsi="Times New Roman" w:cs="Times New Roman"/>
+        </w:rPr>
+      </w:pPr>
       <w:r>
         <w:rPr>
           <w:rFonts w:ascii="Times New Roman" w:hAnsi="Times New Roman" w:cs="Times New Roman"/>
@@ -3990,55 +5415,121 @@
       <w:r>
         <w:rPr>
           <w:rFonts w:ascii="Times New Roman" w:hAnsi="Times New Roman" w:cs="Times New Roman"/>
+        </w:rPr>
+        <w:t xml:space="preserve">- The figures are a bit difficult to read and I suspect they would be difficult to </w:t>
+      </w:r>
+      <w:proofErr w:type="spellStart"/>
+      <w:r>
+        <w:rPr>
+          <w:rFonts w:ascii="Times New Roman" w:hAnsi="Times New Roman" w:cs="Times New Roman"/>
+        </w:rPr>
+        <w:t>analyse</w:t>
+      </w:r>
+      <w:proofErr w:type="spellEnd"/>
+      <w:r>
+        <w:rPr>
+          <w:rFonts w:ascii="Times New Roman" w:hAnsi="Times New Roman" w:cs="Times New Roman"/>
+        </w:rPr>
+        <w:t xml:space="preserve"> for someone with </w:t>
+      </w:r>
+      <w:proofErr w:type="spellStart"/>
+      <w:r>
+        <w:rPr>
+          <w:rFonts w:ascii="Times New Roman" w:hAnsi="Times New Roman" w:cs="Times New Roman"/>
+        </w:rPr>
+        <w:t>colour</w:t>
+      </w:r>
+      <w:proofErr w:type="spellEnd"/>
+      <w:r>
+        <w:rPr>
+          <w:rFonts w:ascii="Times New Roman" w:hAnsi="Times New Roman" w:cs="Times New Roman"/>
+        </w:rPr>
+        <w:t>-blindness. I would suggest thinner and fainter lines for border in Figure 2 and boxplots in figure 3, with perhaps slightly enhanced points.</w:t>
+      </w:r>
+    </w:p>
+    <w:p>
+      <w:pPr>
+        <w:rPr>
+          <w:rFonts w:ascii="Times New Roman" w:hAnsi="Times New Roman" w:cs="Times New Roman"/>
+          <w:color w:val="156082" w:themeColor="accent1"/>
           <w:highlight w:val="yellow"/>
         </w:rPr>
-        <w:t xml:space="preserve">- The figures are a bit difficult to read and I suspect they would be difficult to </w:t>
-      </w:r>
-      <w:proofErr w:type="spellStart"/>
-      <w:r>
-        <w:rPr>
-          <w:rFonts w:ascii="Times New Roman" w:hAnsi="Times New Roman" w:cs="Times New Roman"/>
-          <w:highlight w:val="yellow"/>
-        </w:rPr>
-        <w:t>analyse</w:t>
-      </w:r>
-      <w:proofErr w:type="spellEnd"/>
-      <w:r>
-        <w:rPr>
-          <w:rFonts w:ascii="Times New Roman" w:hAnsi="Times New Roman" w:cs="Times New Roman"/>
-          <w:highlight w:val="yellow"/>
-        </w:rPr>
-        <w:t xml:space="preserve"> for someone with </w:t>
-      </w:r>
-      <w:proofErr w:type="spellStart"/>
-      <w:r>
-        <w:rPr>
-          <w:rFonts w:ascii="Times New Roman" w:hAnsi="Times New Roman" w:cs="Times New Roman"/>
-          <w:highlight w:val="yellow"/>
-        </w:rPr>
-        <w:t>colour</w:t>
-      </w:r>
-      <w:proofErr w:type="spellEnd"/>
-      <w:r>
-        <w:rPr>
-          <w:rFonts w:ascii="Times New Roman" w:hAnsi="Times New Roman" w:cs="Times New Roman"/>
-          <w:highlight w:val="yellow"/>
-        </w:rPr>
-        <w:t>-blindness. I would suggest thinner and fainter lines for border in Figure 2 and boxplots in figure 3, with perhaps slightly enhanced points.</w:t>
-      </w:r>
-    </w:p>
-    <w:p>
-      <w:pPr>
-        <w:rPr>
-          <w:rFonts w:ascii="Times New Roman" w:hAnsi="Times New Roman" w:cs="Times New Roman"/>
-        </w:rPr>
-      </w:pPr>
-      <w:r>
-        <w:rPr>
-          <w:rFonts w:ascii="Times New Roman" w:hAnsi="Times New Roman" w:cs="Times New Roman"/>
-          <w:highlight w:val="yellow"/>
-        </w:rPr>
-        <w:br/>
+      </w:pPr>
+    </w:p>
+    <w:p>
+      <w:pPr>
+        <w:rPr>
+          <w:rFonts w:ascii="Times New Roman" w:hAnsi="Times New Roman" w:cs="Times New Roman"/>
+          <w:color w:val="156082" w:themeColor="accent1"/>
+        </w:rPr>
+      </w:pPr>
+      <w:r>
+        <w:rPr>
+          <w:rFonts w:ascii="Times New Roman" w:hAnsi="Times New Roman" w:cs="Times New Roman"/>
+          <w:color w:val="156082" w:themeColor="accent1"/>
+        </w:rPr>
+        <w:t xml:space="preserve">Thank you for your suggestions, we have updated </w:t>
+      </w:r>
+      <w:r>
+        <w:rPr>
+          <w:rFonts w:ascii="Times New Roman" w:hAnsi="Times New Roman" w:cs="Times New Roman"/>
+          <w:color w:val="156082" w:themeColor="accent1"/>
+        </w:rPr>
+        <w:t xml:space="preserve">the borders of the maps and boxplots in </w:t>
+      </w:r>
+      <w:r>
+        <w:rPr>
+          <w:rFonts w:ascii="Times New Roman" w:hAnsi="Times New Roman" w:cs="Times New Roman"/>
+          <w:color w:val="156082" w:themeColor="accent1"/>
+        </w:rPr>
+        <w:t xml:space="preserve">Figures 2, 3, and 4 </w:t>
+      </w:r>
+      <w:r>
+        <w:rPr>
+          <w:rFonts w:ascii="Times New Roman" w:hAnsi="Times New Roman" w:cs="Times New Roman"/>
+          <w:color w:val="156082" w:themeColor="accent1"/>
+        </w:rPr>
+        <w:t xml:space="preserve">and increased the point sizes in </w:t>
+      </w:r>
+      <w:r>
+        <w:rPr>
+          <w:rFonts w:ascii="Times New Roman" w:hAnsi="Times New Roman" w:cs="Times New Roman"/>
+          <w:color w:val="156082" w:themeColor="accent1"/>
+        </w:rPr>
+        <w:t>Figures 3 and 4</w:t>
+      </w:r>
+      <w:r>
+        <w:rPr>
+          <w:rFonts w:ascii="Times New Roman" w:hAnsi="Times New Roman" w:cs="Times New Roman"/>
+          <w:color w:val="156082" w:themeColor="accent1"/>
+        </w:rPr>
+        <w:t>.</w:t>
+      </w:r>
+    </w:p>
+    <w:p>
+      <w:pPr>
+        <w:rPr>
+          <w:rFonts w:ascii="Times New Roman" w:hAnsi="Times New Roman" w:cs="Times New Roman"/>
+        </w:rPr>
+      </w:pPr>
+      <w:r>
+        <w:rPr>
+          <w:rFonts w:ascii="Times New Roman" w:hAnsi="Times New Roman" w:cs="Times New Roman"/>
+          <w:color w:val="156082" w:themeColor="accent1"/>
+        </w:rPr>
+        <w:t xml:space="preserve"> </w:t>
+      </w:r>
+    </w:p>
+    <w:p>
+      <w:pPr>
+        <w:rPr>
+          <w:rFonts w:ascii="Times New Roman" w:hAnsi="Times New Roman" w:cs="Times New Roman"/>
+        </w:rPr>
+      </w:pPr>
+      <w:r>
+        <w:rPr>
+          <w:rFonts w:ascii="Times New Roman" w:hAnsi="Times New Roman" w:cs="Times New Roman"/>
+        </w:rPr>
         <w:t>- Similarly, I would suggest reordering the regions in Figure 3, so that regions from the same continent are next to each other. Another ordering could be by "average latitude" or something like that.</w:t>
       </w:r>
     </w:p>
@@ -4048,6 +5539,21 @@
           <w:rFonts w:ascii="Times New Roman" w:hAnsi="Times New Roman" w:cs="Times New Roman"/>
         </w:rPr>
       </w:pPr>
+    </w:p>
+    <w:p>
+      <w:pPr>
+        <w:rPr>
+          <w:rFonts w:ascii="Times New Roman" w:hAnsi="Times New Roman" w:cs="Times New Roman"/>
+          <w:color w:val="156082" w:themeColor="accent1"/>
+        </w:rPr>
+      </w:pPr>
+      <w:r>
+        <w:rPr>
+          <w:rFonts w:ascii="Times New Roman" w:hAnsi="Times New Roman" w:cs="Times New Roman"/>
+          <w:color w:val="156082" w:themeColor="accent1"/>
+        </w:rPr>
+        <w:t xml:space="preserve">We have reordered Figure 3 and the regional graphs of Figure 5 to be arranged by average latitude per your suggestion. </w:t>
+      </w:r>
     </w:p>
     <w:p>
       <w:pPr>
@@ -4064,6 +5570,110 @@
     </w:sectPr>
   </w:body>
 </w:document>
+</file>
+
+<file path=word/comments.xml><?xml version="1.0" encoding="utf-8"?>
+<w:comments xmlns:wpc="http://schemas.microsoft.com/office/word/2010/wordprocessingCanvas" xmlns:cx="http://schemas.microsoft.com/office/drawing/2014/chartex" xmlns:cx1="http://schemas.microsoft.com/office/drawing/2015/9/8/chartex" xmlns:cx2="http://schemas.microsoft.com/office/drawing/2015/10/21/chartex" xmlns:cx3="http://schemas.microsoft.com/office/drawing/2016/5/9/chartex" xmlns:cx4="http://schemas.microsoft.com/office/drawing/2016/5/10/chartex" xmlns:cx5="http://schemas.microsoft.com/office/drawing/2016/5/11/chartex" xmlns:cx6="http://schemas.microsoft.com/office/drawing/2016/5/12/chartex" xmlns:cx7="http://schemas.microsoft.com/office/drawing/2016/5/13/chartex" xmlns:cx8="http://schemas.microsoft.com/office/drawing/2016/5/14/chartex" xmlns:mc="http://schemas.openxmlformats.org/markup-compatibility/2006" xmlns:aink="http://schemas.microsoft.com/office/drawing/2016/ink" xmlns:am3d="http://schemas.microsoft.com/office/drawing/2017/model3d" xmlns:o="urn:schemas-microsoft-com:office:office" xmlns:oel="http://schemas.microsoft.com/office/2019/extlst" xmlns:r="http://schemas.openxmlformats.org/officeDocument/2006/relationships" xmlns:m="http://schemas.openxmlformats.org/officeDocument/2006/math" xmlns:v="urn:schemas-microsoft-com:vml" xmlns:wp14="http://schemas.microsoft.com/office/word/2010/wordprocessingDrawing" xmlns:wp="http://schemas.openxmlformats.org/drawingml/2006/wordprocessingDrawing" xmlns:w10="urn:schemas-microsoft-com:office:word" xmlns:w="http://schemas.openxmlformats.org/wordprocessingml/2006/main" xmlns:w14="http://schemas.microsoft.com/office/word/2010/wordml" xmlns:w15="http://schemas.microsoft.com/office/word/2012/wordml" xmlns:w16cex="http://schemas.microsoft.com/office/word/2018/wordml/cex" xmlns:w16cid="http://schemas.microsoft.com/office/word/2016/wordml/cid" xmlns:w16="http://schemas.microsoft.com/office/word/2018/wordml" xmlns:w16du="http://schemas.microsoft.com/office/word/2023/wordml/word16du" xmlns:w16sdtdh="http://schemas.microsoft.com/office/word/2020/wordml/sdtdatahash" xmlns:w16sdtfl="http://schemas.microsoft.com/office/word/2024/wordml/sdtformatlock" xmlns:w16se="http://schemas.microsoft.com/office/word/2015/wordml/symex" xmlns:wpg="http://schemas.microsoft.com/office/word/2010/wordprocessingGroup" xmlns:wpi="http://schemas.microsoft.com/office/word/2010/wordprocessingInk" xmlns:wne="http://schemas.microsoft.com/office/word/2006/wordml" xmlns:wps="http://schemas.microsoft.com/office/word/2010/wordprocessingShape" mc:Ignorable="w14 w15 w16se w16cid w16 w16cex w16sdtdh w16sdtfl w16du wp14">
+  <w:comment w:id="0" w:author="Martin, Greta Katherine" w:date="2025-04-08T17:16:00Z" w:initials="GM">
+    <w:p>
+      <w:r>
+        <w:rPr>
+          <w:rStyle w:val="CommentReference"/>
+        </w:rPr>
+        <w:annotationRef/>
+      </w:r>
+      <w:r>
+        <w:rPr>
+          <w:color w:val="000000"/>
+          <w:sz w:val="20"/>
+          <w:szCs w:val="20"/>
+        </w:rPr>
+        <w:t>I haven’t added this to the appendix yet…is it worth downloading more data to compare 2014-2018 v 2019-2023 avg of the landcover dataset? I just used what I already had pulled for Lancet Countdown</w:t>
+      </w:r>
+    </w:p>
+  </w:comment>
+  <w:comment w:id="1" w:author="Martin, Greta Katherine" w:date="2025-04-09T22:42:00Z" w:initials="GM">
+    <w:p>
+      <w:r>
+        <w:rPr>
+          <w:rStyle w:val="CommentReference"/>
+        </w:rPr>
+        <w:annotationRef/>
+      </w:r>
+      <w:r>
+        <w:rPr>
+          <w:color w:val="000000"/>
+          <w:sz w:val="20"/>
+          <w:szCs w:val="20"/>
+        </w:rPr>
+        <w:t>Also if just this in appendix, how to categorize? Display it as a table?</w:t>
+      </w:r>
+    </w:p>
+  </w:comment>
+  <w:comment w:id="2" w:author="Martin, Greta Katherine" w:date="2025-04-09T17:57:00Z" w:initials="GM">
+    <w:p>
+      <w:r>
+        <w:rPr>
+          <w:rStyle w:val="CommentReference"/>
+        </w:rPr>
+        <w:annotationRef/>
+      </w:r>
+      <w:r>
+        <w:rPr>
+          <w:color w:val="000000"/>
+          <w:sz w:val="20"/>
+          <w:szCs w:val="20"/>
+        </w:rPr>
+        <w:t>This comment refers to the discussion section. I do have an excel sheet with the results for individual cities, which I think it would be more appropriate to reference in the results section. Saying anything meaningful about the regional outliers would require a fair amount of additional research so I haven’t done this yet, but can start to look into some outliers if you think this should be addressed in the text. I call out some outliers in the results section but I dont discuss why they may have had big changes in NDVI</w:t>
+      </w:r>
+    </w:p>
+  </w:comment>
+  <w:comment w:id="3" w:author="Martin, Greta Katherine" w:date="2025-04-09T17:45:00Z" w:initials="GM">
+    <w:p>
+      <w:r>
+        <w:rPr>
+          <w:rStyle w:val="CommentReference"/>
+        </w:rPr>
+        <w:annotationRef/>
+      </w:r>
+      <w:r>
+        <w:rPr>
+          <w:color w:val="000000"/>
+          <w:sz w:val="20"/>
+          <w:szCs w:val="20"/>
+        </w:rPr>
+        <w:t>I have not yet done the MC simulation…let me know if you think this is sufficient for addressing this question or if I should do what this reviewer is suggesting with drawing from the distribution of HR</w:t>
+      </w:r>
+    </w:p>
+  </w:comment>
+</w:comments>
+</file>
+
+<file path=word/commentsExtended.xml><?xml version="1.0" encoding="utf-8"?>
+<w15:commentsEx xmlns:wpc="http://schemas.microsoft.com/office/word/2010/wordprocessingCanvas" xmlns:cx="http://schemas.microsoft.com/office/drawing/2014/chartex" xmlns:cx1="http://schemas.microsoft.com/office/drawing/2015/9/8/chartex" xmlns:cx2="http://schemas.microsoft.com/office/drawing/2015/10/21/chartex" xmlns:cx3="http://schemas.microsoft.com/office/drawing/2016/5/9/chartex" xmlns:cx4="http://schemas.microsoft.com/office/drawing/2016/5/10/chartex" xmlns:cx5="http://schemas.microsoft.com/office/drawing/2016/5/11/chartex" xmlns:cx6="http://schemas.microsoft.com/office/drawing/2016/5/12/chartex" xmlns:cx7="http://schemas.microsoft.com/office/drawing/2016/5/13/chartex" xmlns:cx8="http://schemas.microsoft.com/office/drawing/2016/5/14/chartex" xmlns:mc="http://schemas.openxmlformats.org/markup-compatibility/2006" xmlns:aink="http://schemas.microsoft.com/office/drawing/2016/ink" xmlns:am3d="http://schemas.microsoft.com/office/drawing/2017/model3d" xmlns:o="urn:schemas-microsoft-com:office:office" xmlns:oel="http://schemas.microsoft.com/office/2019/extlst" xmlns:r="http://schemas.openxmlformats.org/officeDocument/2006/relationships" xmlns:m="http://schemas.openxmlformats.org/officeDocument/2006/math" xmlns:v="urn:schemas-microsoft-com:vml" xmlns:wp14="http://schemas.microsoft.com/office/word/2010/wordprocessingDrawing" xmlns:wp="http://schemas.openxmlformats.org/drawingml/2006/wordprocessingDrawing" xmlns:w10="urn:schemas-microsoft-com:office:word" xmlns:w="http://schemas.openxmlformats.org/wordprocessingml/2006/main" xmlns:w14="http://schemas.microsoft.com/office/word/2010/wordml" xmlns:w15="http://schemas.microsoft.com/office/word/2012/wordml" xmlns:w16cex="http://schemas.microsoft.com/office/word/2018/wordml/cex" xmlns:w16cid="http://schemas.microsoft.com/office/word/2016/wordml/cid" xmlns:w16="http://schemas.microsoft.com/office/word/2018/wordml" xmlns:w16du="http://schemas.microsoft.com/office/word/2023/wordml/word16du" xmlns:w16sdtdh="http://schemas.microsoft.com/office/word/2020/wordml/sdtdatahash" xmlns:w16sdtfl="http://schemas.microsoft.com/office/word/2024/wordml/sdtformatlock" xmlns:w16se="http://schemas.microsoft.com/office/word/2015/wordml/symex" xmlns:wpg="http://schemas.microsoft.com/office/word/2010/wordprocessingGroup" xmlns:wpi="http://schemas.microsoft.com/office/word/2010/wordprocessingInk" xmlns:wne="http://schemas.microsoft.com/office/word/2006/wordml" xmlns:wps="http://schemas.microsoft.com/office/word/2010/wordprocessingShape" mc:Ignorable="w14 w15 w16se w16cid w16 w16cex w16sdtdh w16sdtfl w16du wp14">
+  <w15:commentEx w15:paraId="06F48F94" w15:done="0"/>
+  <w15:commentEx w15:paraId="34659ECE" w15:paraIdParent="06F48F94" w15:done="0"/>
+  <w15:commentEx w15:paraId="1A5A2548" w15:done="0"/>
+  <w15:commentEx w15:paraId="7412C569" w15:done="0"/>
+</w15:commentsEx>
+</file>
+
+<file path=word/commentsExtensible.xml><?xml version="1.0" encoding="utf-8"?>
+<w16cex:commentsExtensible xmlns:wpc="http://schemas.microsoft.com/office/word/2010/wordprocessingCanvas" xmlns:cx="http://schemas.microsoft.com/office/drawing/2014/chartex" xmlns:cx1="http://schemas.microsoft.com/office/drawing/2015/9/8/chartex" xmlns:cx2="http://schemas.microsoft.com/office/drawing/2015/10/21/chartex" xmlns:cx3="http://schemas.microsoft.com/office/drawing/2016/5/9/chartex" xmlns:cx4="http://schemas.microsoft.com/office/drawing/2016/5/10/chartex" xmlns:cx5="http://schemas.microsoft.com/office/drawing/2016/5/11/chartex" xmlns:cx6="http://schemas.microsoft.com/office/drawing/2016/5/12/chartex" xmlns:cx7="http://schemas.microsoft.com/office/drawing/2016/5/13/chartex" xmlns:cx8="http://schemas.microsoft.com/office/drawing/2016/5/14/chartex" xmlns:cr="http://schemas.microsoft.com/office/comments/2020/reactions" xmlns:mc="http://schemas.openxmlformats.org/markup-compatibility/2006" xmlns:aink="http://schemas.microsoft.com/office/drawing/2016/ink" xmlns:am3d="http://schemas.microsoft.com/office/drawing/2017/model3d" xmlns:o="urn:schemas-microsoft-com:office:office" xmlns:oel="http://schemas.microsoft.com/office/2019/extlst" xmlns:r="http://schemas.openxmlformats.org/officeDocument/2006/relationships" xmlns:m="http://schemas.openxmlformats.org/officeDocument/2006/math" xmlns:v="urn:schemas-microsoft-com:vml" xmlns:wp14="http://schemas.microsoft.com/office/word/2010/wordprocessingDrawing" xmlns:wp="http://schemas.openxmlformats.org/drawingml/2006/wordprocessingDrawing" xmlns:w10="urn:schemas-microsoft-com:office:word" xmlns:w="http://schemas.openxmlformats.org/wordprocessingml/2006/main" xmlns:w14="http://schemas.microsoft.com/office/word/2010/wordml" xmlns:w15="http://schemas.microsoft.com/office/word/2012/wordml" xmlns:w16cex="http://schemas.microsoft.com/office/word/2018/wordml/cex" xmlns:w16cid="http://schemas.microsoft.com/office/word/2016/wordml/cid" xmlns:w16="http://schemas.microsoft.com/office/word/2018/wordml" xmlns:w16du="http://schemas.microsoft.com/office/word/2023/wordml/word16du" xmlns:w16sdtdh="http://schemas.microsoft.com/office/word/2020/wordml/sdtdatahash" xmlns:w16sdtfl="http://schemas.microsoft.com/office/word/2024/wordml/sdtformatlock" xmlns:w16se="http://schemas.microsoft.com/office/word/2015/wordml/symex" xmlns:wpg="http://schemas.microsoft.com/office/word/2010/wordprocessingGroup" xmlns:wpi="http://schemas.microsoft.com/office/word/2010/wordprocessingInk" xmlns:wne="http://schemas.microsoft.com/office/word/2006/wordml" xmlns:wps="http://schemas.microsoft.com/office/word/2010/wordprocessingShape" mc:Ignorable="w14 w15 w16se w16cid w16 w16cex w16sdtdh w16sdtfl cr w16du wp14">
+  <w16cex:commentExtensible w16cex:durableId="33328B7F" w16cex:dateUtc="2025-04-08T21:16:00Z"/>
+  <w16cex:commentExtensible w16cex:durableId="6B6D0A32" w16cex:dateUtc="2025-04-10T02:42:00Z"/>
+  <w16cex:commentExtensible w16cex:durableId="3A22E8B2" w16cex:dateUtc="2025-04-09T21:57:00Z"/>
+  <w16cex:commentExtensible w16cex:durableId="0DC292DE" w16cex:dateUtc="2025-04-09T21:45:00Z"/>
+</w16cex:commentsExtensible>
+</file>
+
+<file path=word/commentsIds.xml><?xml version="1.0" encoding="utf-8"?>
+<w16cid:commentsIds xmlns:wpc="http://schemas.microsoft.com/office/word/2010/wordprocessingCanvas" xmlns:cx="http://schemas.microsoft.com/office/drawing/2014/chartex" xmlns:cx1="http://schemas.microsoft.com/office/drawing/2015/9/8/chartex" xmlns:cx2="http://schemas.microsoft.com/office/drawing/2015/10/21/chartex" xmlns:cx3="http://schemas.microsoft.com/office/drawing/2016/5/9/chartex" xmlns:cx4="http://schemas.microsoft.com/office/drawing/2016/5/10/chartex" xmlns:cx5="http://schemas.microsoft.com/office/drawing/2016/5/11/chartex" xmlns:cx6="http://schemas.microsoft.com/office/drawing/2016/5/12/chartex" xmlns:cx7="http://schemas.microsoft.com/office/drawing/2016/5/13/chartex" xmlns:cx8="http://schemas.microsoft.com/office/drawing/2016/5/14/chartex" xmlns:mc="http://schemas.openxmlformats.org/markup-compatibility/2006" xmlns:aink="http://schemas.microsoft.com/office/drawing/2016/ink" xmlns:am3d="http://schemas.microsoft.com/office/drawing/2017/model3d" xmlns:o="urn:schemas-microsoft-com:office:office" xmlns:oel="http://schemas.microsoft.com/office/2019/extlst" xmlns:r="http://schemas.openxmlformats.org/officeDocument/2006/relationships" xmlns:m="http://schemas.openxmlformats.org/officeDocument/2006/math" xmlns:v="urn:schemas-microsoft-com:vml" xmlns:wp14="http://schemas.microsoft.com/office/word/2010/wordprocessingDrawing" xmlns:wp="http://schemas.openxmlformats.org/drawingml/2006/wordprocessingDrawing" xmlns:w10="urn:schemas-microsoft-com:office:word" xmlns:w="http://schemas.openxmlformats.org/wordprocessingml/2006/main" xmlns:w14="http://schemas.microsoft.com/office/word/2010/wordml" xmlns:w15="http://schemas.microsoft.com/office/word/2012/wordml" xmlns:w16cex="http://schemas.microsoft.com/office/word/2018/wordml/cex" xmlns:w16cid="http://schemas.microsoft.com/office/word/2016/wordml/cid" xmlns:w16="http://schemas.microsoft.com/office/word/2018/wordml" xmlns:w16du="http://schemas.microsoft.com/office/word/2023/wordml/word16du" xmlns:w16sdtdh="http://schemas.microsoft.com/office/word/2020/wordml/sdtdatahash" xmlns:w16sdtfl="http://schemas.microsoft.com/office/word/2024/wordml/sdtformatlock" xmlns:w16se="http://schemas.microsoft.com/office/word/2015/wordml/symex" xmlns:wpg="http://schemas.microsoft.com/office/word/2010/wordprocessingGroup" xmlns:wpi="http://schemas.microsoft.com/office/word/2010/wordprocessingInk" xmlns:wne="http://schemas.microsoft.com/office/word/2006/wordml" xmlns:wps="http://schemas.microsoft.com/office/word/2010/wordprocessingShape" mc:Ignorable="w14 w15 w16se w16cid w16 w16cex w16sdtdh w16sdtfl w16du wp14">
+  <w16cid:commentId w16cid:paraId="06F48F94" w16cid:durableId="33328B7F"/>
+  <w16cid:commentId w16cid:paraId="34659ECE" w16cid:durableId="6B6D0A32"/>
+  <w16cid:commentId w16cid:paraId="1A5A2548" w16cid:durableId="3A22E8B2"/>
+  <w16cid:commentId w16cid:paraId="7412C569" w16cid:durableId="0DC292DE"/>
+</w16cid:commentsIds>
 </file>
 
 <file path=word/numbering.xml><?xml version="1.0" encoding="utf-8"?>
@@ -4651,6 +6261,14 @@
     <w:abstractNumId w:val="5"/>
   </w:num>
 </w:numbering>
+</file>
+
+<file path=word/people.xml><?xml version="1.0" encoding="utf-8"?>
+<w15:people xmlns:wpc="http://schemas.microsoft.com/office/word/2010/wordprocessingCanvas" xmlns:cx="http://schemas.microsoft.com/office/drawing/2014/chartex" xmlns:cx1="http://schemas.microsoft.com/office/drawing/2015/9/8/chartex" xmlns:cx2="http://schemas.microsoft.com/office/drawing/2015/10/21/chartex" xmlns:cx3="http://schemas.microsoft.com/office/drawing/2016/5/9/chartex" xmlns:cx4="http://schemas.microsoft.com/office/drawing/2016/5/10/chartex" xmlns:cx5="http://schemas.microsoft.com/office/drawing/2016/5/11/chartex" xmlns:cx6="http://schemas.microsoft.com/office/drawing/2016/5/12/chartex" xmlns:cx7="http://schemas.microsoft.com/office/drawing/2016/5/13/chartex" xmlns:cx8="http://schemas.microsoft.com/office/drawing/2016/5/14/chartex" xmlns:mc="http://schemas.openxmlformats.org/markup-compatibility/2006" xmlns:aink="http://schemas.microsoft.com/office/drawing/2016/ink" xmlns:am3d="http://schemas.microsoft.com/office/drawing/2017/model3d" xmlns:o="urn:schemas-microsoft-com:office:office" xmlns:oel="http://schemas.microsoft.com/office/2019/extlst" xmlns:r="http://schemas.openxmlformats.org/officeDocument/2006/relationships" xmlns:m="http://schemas.openxmlformats.org/officeDocument/2006/math" xmlns:v="urn:schemas-microsoft-com:vml" xmlns:wp14="http://schemas.microsoft.com/office/word/2010/wordprocessingDrawing" xmlns:wp="http://schemas.openxmlformats.org/drawingml/2006/wordprocessingDrawing" xmlns:w10="urn:schemas-microsoft-com:office:word" xmlns:w="http://schemas.openxmlformats.org/wordprocessingml/2006/main" xmlns:w14="http://schemas.microsoft.com/office/word/2010/wordml" xmlns:w15="http://schemas.microsoft.com/office/word/2012/wordml" xmlns:w16cex="http://schemas.microsoft.com/office/word/2018/wordml/cex" xmlns:w16cid="http://schemas.microsoft.com/office/word/2016/wordml/cid" xmlns:w16="http://schemas.microsoft.com/office/word/2018/wordml" xmlns:w16du="http://schemas.microsoft.com/office/word/2023/wordml/word16du" xmlns:w16sdtdh="http://schemas.microsoft.com/office/word/2020/wordml/sdtdatahash" xmlns:w16sdtfl="http://schemas.microsoft.com/office/word/2024/wordml/sdtformatlock" xmlns:w16se="http://schemas.microsoft.com/office/word/2015/wordml/symex" xmlns:wpg="http://schemas.microsoft.com/office/word/2010/wordprocessingGroup" xmlns:wpi="http://schemas.microsoft.com/office/word/2010/wordprocessingInk" xmlns:wne="http://schemas.microsoft.com/office/word/2006/wordml" xmlns:wps="http://schemas.microsoft.com/office/word/2010/wordprocessingShape" mc:Ignorable="w14 w15 w16se w16cid w16 w16cex w16sdtdh w16sdtfl w16du wp14">
+  <w15:person w15:author="Martin, Greta Katherine">
+    <w15:presenceInfo w15:providerId="AD" w15:userId="S::gretam@gwu.edu::693602ef-7d81-41bb-a23e-17f4d1452404"/>
+  </w15:person>
+</w15:people>
 </file>
 
 <file path=word/styles.xml><?xml version="1.0" encoding="utf-8"?>
@@ -5248,7 +6866,6 @@
   <w:style w:type="character" w:default="1" w:styleId="DefaultParagraphFont">
     <w:name w:val="Default Paragraph Font"/>
     <w:uiPriority w:val="1"/>
-    <w:semiHidden/>
     <w:unhideWhenUsed/>
   </w:style>
   <w:style w:type="table" w:default="1" w:styleId="TableNormal">
@@ -5611,6 +7228,71 @@
       </w:tblBorders>
     </w:tblPr>
   </w:style>
+  <w:style w:type="character" w:styleId="CommentReference">
+    <w:name w:val="annotation reference"/>
+    <w:basedOn w:val="DefaultParagraphFont"/>
+    <w:uiPriority w:val="99"/>
+    <w:semiHidden/>
+    <w:unhideWhenUsed/>
+    <w:rsid w:val="00683741"/>
+    <w:rPr>
+      <w:sz w:val="16"/>
+      <w:szCs w:val="16"/>
+    </w:rPr>
+  </w:style>
+  <w:style w:type="paragraph" w:styleId="CommentText">
+    <w:name w:val="annotation text"/>
+    <w:basedOn w:val="Normal"/>
+    <w:link w:val="CommentTextChar"/>
+    <w:uiPriority w:val="99"/>
+    <w:semiHidden/>
+    <w:unhideWhenUsed/>
+    <w:rsid w:val="00683741"/>
+    <w:rPr>
+      <w:sz w:val="20"/>
+      <w:szCs w:val="20"/>
+    </w:rPr>
+  </w:style>
+  <w:style w:type="character" w:customStyle="1" w:styleId="CommentTextChar">
+    <w:name w:val="Comment Text Char"/>
+    <w:basedOn w:val="DefaultParagraphFont"/>
+    <w:link w:val="CommentText"/>
+    <w:uiPriority w:val="99"/>
+    <w:semiHidden/>
+    <w:rsid w:val="00683741"/>
+    <w:rPr>
+      <w:sz w:val="20"/>
+      <w:szCs w:val="20"/>
+    </w:rPr>
+  </w:style>
+  <w:style w:type="paragraph" w:styleId="CommentSubject">
+    <w:name w:val="annotation subject"/>
+    <w:basedOn w:val="CommentText"/>
+    <w:next w:val="CommentText"/>
+    <w:link w:val="CommentSubjectChar"/>
+    <w:uiPriority w:val="99"/>
+    <w:semiHidden/>
+    <w:unhideWhenUsed/>
+    <w:rsid w:val="00683741"/>
+    <w:rPr>
+      <w:b/>
+      <w:bCs/>
+    </w:rPr>
+  </w:style>
+  <w:style w:type="character" w:customStyle="1" w:styleId="CommentSubjectChar">
+    <w:name w:val="Comment Subject Char"/>
+    <w:basedOn w:val="CommentTextChar"/>
+    <w:link w:val="CommentSubject"/>
+    <w:uiPriority w:val="99"/>
+    <w:semiHidden/>
+    <w:rsid w:val="00683741"/>
+    <w:rPr>
+      <w:b/>
+      <w:bCs/>
+      <w:sz w:val="20"/>
+      <w:szCs w:val="20"/>
+    </w:rPr>
+  </w:style>
 </w:styles>
 </file>
 

</xml_diff>